<commit_message>
Working on Part 3
</commit_message>
<xml_diff>
--- a/Part_3/Use_Case/Use-cases-v0.3.docx
+++ b/Part_3/Use_Case/Use-cases-v0.3.docx
@@ -227,7 +227,6 @@
           <w:szCs w:val="56"/>
         </w:rPr>
       </w:pPr>
-      <w:proofErr w:type="spellStart"/>
       <w:r>
         <w:rPr>
           <w:rFonts w:ascii="Arial" w:hAnsi="Arial" w:cs="Arial"/>
@@ -239,7 +238,6 @@
         </w:rPr>
         <w:t>Movfast</w:t>
       </w:r>
-      <w:proofErr w:type="spellEnd"/>
     </w:p>
     <w:p>
       <w:pPr>
@@ -413,7 +411,6 @@
                 <w:szCs w:val="26"/>
               </w:rPr>
             </w:pPr>
-            <w:proofErr w:type="spellStart"/>
             <w:r>
               <w:rPr>
                 <w:rFonts w:ascii="Roboto" w:hAnsi="Roboto" w:cs="Arial"/>
@@ -422,18 +419,7 @@
                 <w:sz w:val="26"/>
                 <w:szCs w:val="26"/>
               </w:rPr>
-              <w:t>Αρ</w:t>
-            </w:r>
-            <w:proofErr w:type="spellEnd"/>
-            <w:r>
-              <w:rPr>
-                <w:rFonts w:ascii="Roboto" w:hAnsi="Roboto" w:cs="Arial"/>
-                <w:b/>
-                <w:bCs/>
-                <w:sz w:val="26"/>
-                <w:szCs w:val="26"/>
-              </w:rPr>
-              <w:t>.  Μητρώου</w:t>
+              <w:t>Αρ.  Μητρώου</w:t>
             </w:r>
           </w:p>
         </w:tc>
@@ -714,7 +700,6 @@
               </w:rPr>
               <w:t xml:space="preserve"> </w:t>
             </w:r>
-            <w:proofErr w:type="spellStart"/>
             <w:r>
               <w:rPr>
                 <w:rFonts w:ascii="Roboto" w:hAnsi="Roboto" w:cs="Arial"/>
@@ -723,7 +708,6 @@
               </w:rPr>
               <w:t>Κουρτάκης</w:t>
             </w:r>
-            <w:proofErr w:type="spellEnd"/>
           </w:p>
         </w:tc>
         <w:tc>
@@ -1111,27 +1095,7 @@
           <w:sz w:val="24"/>
           <w:szCs w:val="24"/>
         </w:rPr>
-        <w:t xml:space="preserve">Βασίλειος </w:t>
-      </w:r>
-      <w:proofErr w:type="spellStart"/>
-      <w:r>
-        <w:rPr>
-          <w:rFonts w:ascii="Roboto" w:hAnsi="Roboto" w:cstheme="minorHAnsi"/>
-          <w:color w:val="000000" w:themeColor="text1"/>
-          <w:sz w:val="24"/>
-          <w:szCs w:val="24"/>
-        </w:rPr>
-        <w:t>Κουρτάκης</w:t>
-      </w:r>
-      <w:proofErr w:type="spellEnd"/>
-      <w:r>
-        <w:rPr>
-          <w:rFonts w:ascii="Roboto" w:hAnsi="Roboto" w:cstheme="minorHAnsi"/>
-          <w:color w:val="000000" w:themeColor="text1"/>
-          <w:sz w:val="24"/>
-          <w:szCs w:val="24"/>
-        </w:rPr>
-        <w:t xml:space="preserve"> (</w:t>
+        <w:t>Βασίλειος Κουρτάκης (</w:t>
       </w:r>
       <w:r>
         <w:rPr>
@@ -1210,7 +1174,25 @@
           <w:sz w:val="24"/>
           <w:szCs w:val="24"/>
         </w:rPr>
-        <w:t>Προστέθηκε μια εναλλακτική ροή:</w:t>
+        <w:t>Προστέθηκ</w:t>
+      </w:r>
+      <w:r>
+        <w:rPr>
+          <w:rFonts w:ascii="Roboto" w:hAnsi="Roboto" w:cs="Arial"/>
+          <w:color w:val="000000" w:themeColor="text1"/>
+          <w:sz w:val="24"/>
+          <w:szCs w:val="24"/>
+        </w:rPr>
+        <w:t>αν οι παρακάτω εναλλακτικές ροές</w:t>
+      </w:r>
+      <w:r>
+        <w:rPr>
+          <w:rFonts w:ascii="Roboto" w:hAnsi="Roboto" w:cs="Arial"/>
+          <w:color w:val="000000" w:themeColor="text1"/>
+          <w:sz w:val="24"/>
+          <w:szCs w:val="24"/>
+        </w:rPr>
+        <w:t>:</w:t>
       </w:r>
     </w:p>
     <w:tbl>
@@ -1382,6 +1364,72 @@
           </w:p>
         </w:tc>
       </w:tr>
+      <w:tr>
+        <w:trPr>
+          <w:trHeight w:val="567"/>
+        </w:trPr>
+        <w:tc>
+          <w:tcPr>
+            <w:tcW w:w="2536" w:type="dxa"/>
+            <w:vAlign w:val="center"/>
+          </w:tcPr>
+          <w:p>
+            <w:pPr>
+              <w:pStyle w:val="ListParagraph"/>
+              <w:ind w:left="0"/>
+              <w:contextualSpacing w:val="0"/>
+              <w:rPr>
+                <w:rFonts w:ascii="Roboto" w:hAnsi="Roboto" w:cs="Arial"/>
+                <w:color w:val="000000" w:themeColor="text1"/>
+                <w:sz w:val="20"/>
+                <w:szCs w:val="20"/>
+              </w:rPr>
+            </w:pPr>
+            <w:r>
+              <w:rPr>
+                <w:rFonts w:ascii="Roboto" w:hAnsi="Roboto" w:cs="Arial"/>
+                <w:color w:val="000000" w:themeColor="text1"/>
+                <w:sz w:val="20"/>
+                <w:szCs w:val="20"/>
+              </w:rPr>
+              <w:t>15 - Αξιολόγηση</w:t>
+            </w:r>
+          </w:p>
+        </w:tc>
+        <w:tc>
+          <w:tcPr>
+            <w:tcW w:w="6095" w:type="dxa"/>
+            <w:vAlign w:val="center"/>
+          </w:tcPr>
+          <w:p>
+            <w:pPr>
+              <w:pStyle w:val="ListParagraph"/>
+              <w:numPr>
+                <w:ilvl w:val="0"/>
+                <w:numId w:val="83"/>
+              </w:numPr>
+              <w:spacing w:after="120"/>
+              <w:ind w:left="385" w:hanging="357"/>
+              <w:contextualSpacing w:val="0"/>
+              <w:rPr>
+                <w:rFonts w:ascii="Roboto" w:hAnsi="Roboto" w:cs="Arial"/>
+                <w:color w:val="000000" w:themeColor="text1"/>
+                <w:sz w:val="20"/>
+                <w:szCs w:val="20"/>
+              </w:rPr>
+            </w:pPr>
+            <w:r>
+              <w:rPr>
+                <w:rFonts w:ascii="Roboto" w:hAnsi="Roboto" w:cs="Arial"/>
+                <w:color w:val="000000" w:themeColor="text1"/>
+                <w:sz w:val="20"/>
+                <w:szCs w:val="20"/>
+              </w:rPr>
+              <w:t>Εναλλακτική Ροή 1 – Το ιστορικό δεν έχει ανακτηθεί</w:t>
+            </w:r>
+          </w:p>
+        </w:tc>
+      </w:tr>
     </w:tbl>
     <w:p>
       <w:pPr>
@@ -1407,7 +1455,7 @@
           <w:sz w:val="24"/>
           <w:szCs w:val="24"/>
         </w:rPr>
-        <w:t xml:space="preserve">Στην περίπτωσή χρήσης 3 αναλύσαμε περισσότερο τι γίνεται με τους πόντους του πελάτη κατά την ολοκλήρωση της μετακίνησης, λαμβάνοντας υπ’ όψη και τυχόν πόντους που έχει κερδίσει από </w:t>
+        <w:t xml:space="preserve">Στην περίπτωσή χρήσης 3 αναλύσαμε περισσότερο τι γίνεται με τους πόντους του πελάτη κατά την ολοκλήρωση της μετακίνησης, </w:t>
       </w:r>
       <w:r>
         <w:rPr>
@@ -1416,7 +1464,8 @@
           <w:sz w:val="24"/>
           <w:szCs w:val="24"/>
         </w:rPr>
-        <w:t>τον ανεφοδιασμό του οχήματος (περίπτωση χρήσης 14)</w:t>
+        <w:lastRenderedPageBreak/>
+        <w:t xml:space="preserve">λαμβάνοντας υπ’ όψη και τυχόν πόντους που έχει κερδίσει από </w:t>
       </w:r>
       <w:r>
         <w:rPr>
@@ -1425,7 +1474,7 @@
           <w:sz w:val="24"/>
           <w:szCs w:val="24"/>
         </w:rPr>
-        <w:t xml:space="preserve">. Οι πόντοι τώρα </w:t>
+        <w:t>τον ανεφοδιασμό του οχήματος (περίπτωση χρήσης 14)</w:t>
       </w:r>
       <w:r>
         <w:rPr>
@@ -1434,8 +1483,7 @@
           <w:sz w:val="24"/>
           <w:szCs w:val="24"/>
         </w:rPr>
-        <w:lastRenderedPageBreak/>
-        <w:t xml:space="preserve">συσσωρεύονται σε ένα ειδικό αντικείμενο και </w:t>
+        <w:t xml:space="preserve">. Οι πόντοι τώρα συσσωρεύονται σε ένα ειδικό αντικείμενο και </w:t>
       </w:r>
       <w:r>
         <w:rPr>
@@ -2176,6 +2224,7 @@
                 <w:sz w:val="20"/>
                 <w:szCs w:val="20"/>
               </w:rPr>
+              <w:lastRenderedPageBreak/>
               <w:t>Το σύστημα αποθηκεύει το γεγονός ανεφοδιασμού του οχήματος σε κατάλληλο αντικείμενο</w:t>
             </w:r>
           </w:p>
@@ -2347,17 +2396,8 @@
                 <w:sz w:val="20"/>
                 <w:szCs w:val="20"/>
               </w:rPr>
-              <w:t xml:space="preserve">Το σύστημα προσθέτει τους πόντους από τον ανεφοδιασμό στους </w:t>
-            </w:r>
-            <w:r>
-              <w:rPr>
-                <w:rFonts w:ascii="Roboto" w:hAnsi="Roboto" w:cs="Arial"/>
-                <w:color w:val="538135" w:themeColor="accent6" w:themeShade="BF"/>
-                <w:sz w:val="20"/>
-                <w:szCs w:val="20"/>
-              </w:rPr>
               <w:lastRenderedPageBreak/>
-              <w:t>συσσωρευμένους πόντους του πελάτη για την τρέχουσα μετακίνηση</w:t>
+              <w:t>Το σύστημα προσθέτει τους πόντους από τον ανεφοδιασμό στους συσσωρευμένους πόντους του πελάτη για την τρέχουσα μετακίνηση</w:t>
             </w:r>
           </w:p>
           <w:p>
@@ -2405,46 +2445,166 @@
       </w:pPr>
       <w:r>
         <w:rPr>
+          <w:rFonts w:ascii="Roboto" w:eastAsiaTheme="minorHAnsi" w:hAnsi="Roboto" w:cs="Arial"/>
+          <w:lang w:eastAsia="en-US"/>
+        </w:rPr>
+        <w:t>Τροποποιήθηκε</w:t>
+      </w:r>
+      <w:r>
+        <w:rPr>
+          <w:rFonts w:ascii="Roboto" w:eastAsiaTheme="minorHAnsi" w:hAnsi="Roboto" w:cs="Arial"/>
+          <w:lang w:eastAsia="en-US"/>
+        </w:rPr>
+        <w:t xml:space="preserve"> η περίπτωση χρήσης 15 (Αξιολόγηση)</w:t>
+      </w:r>
+      <w:r>
+        <w:rPr>
+          <w:rFonts w:ascii="Roboto" w:eastAsiaTheme="minorHAnsi" w:hAnsi="Roboto" w:cs="Arial"/>
+          <w:lang w:eastAsia="en-US"/>
+        </w:rPr>
+        <w:t>:</w:t>
+      </w:r>
+    </w:p>
+    <w:p>
+      <w:pPr>
+        <w:pStyle w:val="ListParagraph"/>
+        <w:numPr>
+          <w:ilvl w:val="0"/>
+          <w:numId w:val="92"/>
+        </w:numPr>
+        <w:spacing w:before="240" w:after="0" w:line="240" w:lineRule="auto"/>
+        <w:contextualSpacing w:val="0"/>
+        <w:jc w:val="both"/>
+        <w:rPr>
           <w:rFonts w:ascii="Roboto" w:hAnsi="Roboto" w:cs="Arial"/>
           <w:color w:val="000000" w:themeColor="text1"/>
-        </w:rPr>
-        <w:t xml:space="preserve">Στην περίπτωση χρήσης 15 (Αξιολόγηση), προστέθηκε το Βήμα 4: </w:t>
-      </w:r>
+          <w:sz w:val="24"/>
+          <w:szCs w:val="24"/>
+        </w:rPr>
+      </w:pPr>
       <w:r>
         <w:rPr>
           <w:rFonts w:ascii="Roboto" w:hAnsi="Roboto" w:cs="Arial"/>
           <w:color w:val="000000" w:themeColor="text1"/>
+          <w:sz w:val="24"/>
+          <w:szCs w:val="24"/>
+        </w:rPr>
+        <w:t xml:space="preserve">Προστέθηκε στην οθόνη “Ιστορικό Διαδρομών” ένας έλεγχος για το αν το ιστορικό του πελάτη έχει ήδη ανακτηθεί από τη βάση δεδομένων. Προστέθηκε επίσης η αντίστοιχη εναλλακτική ροή (Εναλλακτική Ροή </w:t>
+      </w:r>
+      <w:r>
+        <w:rPr>
+          <w:rFonts w:ascii="Roboto" w:hAnsi="Roboto" w:cs="Arial"/>
+          <w:color w:val="000000" w:themeColor="text1"/>
+          <w:sz w:val="24"/>
+          <w:szCs w:val="24"/>
+        </w:rPr>
+        <w:t>1</w:t>
+      </w:r>
+      <w:r>
+        <w:rPr>
+          <w:rFonts w:ascii="Roboto" w:hAnsi="Roboto" w:cs="Arial"/>
+          <w:color w:val="000000" w:themeColor="text1"/>
+          <w:sz w:val="24"/>
+          <w:szCs w:val="24"/>
+        </w:rPr>
+        <w:t>)</w:t>
+      </w:r>
+    </w:p>
+    <w:p>
+      <w:pPr>
+        <w:pStyle w:val="ListParagraph"/>
+        <w:numPr>
+          <w:ilvl w:val="0"/>
+          <w:numId w:val="92"/>
+        </w:numPr>
+        <w:spacing w:before="240" w:after="0" w:line="240" w:lineRule="auto"/>
+        <w:contextualSpacing w:val="0"/>
+        <w:jc w:val="both"/>
+        <w:rPr>
+          <w:rFonts w:ascii="Roboto" w:hAnsi="Roboto" w:cs="Arial"/>
+          <w:color w:val="000000" w:themeColor="text1"/>
+          <w:sz w:val="24"/>
+          <w:szCs w:val="24"/>
+        </w:rPr>
+      </w:pPr>
+      <w:r>
+        <w:rPr>
+          <w:rFonts w:ascii="Roboto" w:hAnsi="Roboto" w:cs="Arial"/>
+          <w:color w:val="000000" w:themeColor="text1"/>
+          <w:sz w:val="24"/>
+          <w:szCs w:val="24"/>
+        </w:rPr>
+        <w:t>Προστέθηκε</w:t>
+      </w:r>
+      <w:r>
+        <w:rPr>
+          <w:rFonts w:ascii="Roboto" w:hAnsi="Roboto" w:cs="Arial"/>
+          <w:color w:val="000000" w:themeColor="text1"/>
+          <w:sz w:val="24"/>
+          <w:szCs w:val="24"/>
+        </w:rPr>
+        <w:t xml:space="preserve"> το </w:t>
+      </w:r>
+      <w:r>
+        <w:rPr>
+          <w:rFonts w:ascii="Roboto" w:hAnsi="Roboto" w:cs="Arial"/>
+          <w:color w:val="000000" w:themeColor="text1"/>
+          <w:sz w:val="24"/>
+          <w:szCs w:val="24"/>
+        </w:rPr>
+        <w:t>β</w:t>
+      </w:r>
+      <w:r>
+        <w:rPr>
+          <w:rFonts w:ascii="Roboto" w:hAnsi="Roboto" w:cs="Arial"/>
+          <w:color w:val="000000" w:themeColor="text1"/>
+          <w:sz w:val="24"/>
+          <w:szCs w:val="24"/>
+        </w:rPr>
+        <w:t xml:space="preserve">ήμα </w:t>
+      </w:r>
+      <w:r>
+        <w:rPr>
+          <w:rFonts w:ascii="Roboto" w:hAnsi="Roboto" w:cs="Arial"/>
+          <w:color w:val="000000" w:themeColor="text1"/>
+          <w:sz w:val="24"/>
+          <w:szCs w:val="24"/>
         </w:rPr>
         <w:t>“</w:t>
       </w:r>
       <w:r>
         <w:rPr>
-          <w:rFonts w:ascii="Roboto" w:eastAsiaTheme="minorHAnsi" w:hAnsi="Roboto" w:cs="Arial"/>
-          <w:lang w:val="en-US" w:eastAsia="en-US"/>
-        </w:rPr>
-        <w:t>To</w:t>
-      </w:r>
-      <w:r>
-        <w:rPr>
-          <w:rFonts w:ascii="Roboto" w:eastAsiaTheme="minorHAnsi" w:hAnsi="Roboto" w:cs="Arial"/>
-          <w:lang w:eastAsia="en-US"/>
-        </w:rPr>
-        <w:t xml:space="preserve"> </w:t>
-      </w:r>
-      <w:r>
-        <w:rPr>
-          <w:rFonts w:ascii="Roboto" w:eastAsiaTheme="minorHAnsi" w:hAnsi="Roboto" w:cs="Arial"/>
-          <w:lang w:eastAsia="en-US"/>
-        </w:rPr>
-        <w:t>σύστημα εμφανίζει την οθόνη αξιολόγησης</w:t>
-      </w:r>
-      <w:r>
-        <w:rPr>
-          <w:rFonts w:ascii="Roboto" w:eastAsiaTheme="minorHAnsi" w:hAnsi="Roboto" w:cs="Arial"/>
-          <w:lang w:eastAsia="en-US"/>
+          <w:rFonts w:ascii="Roboto" w:hAnsi="Roboto" w:cs="Arial"/>
+          <w:color w:val="000000" w:themeColor="text1"/>
+          <w:sz w:val="24"/>
+          <w:szCs w:val="24"/>
+        </w:rPr>
+        <w:t>To σύστημα εμφανίζει την οθόνη αξιολόγησης</w:t>
+      </w:r>
+      <w:r>
+        <w:rPr>
+          <w:rFonts w:ascii="Roboto" w:hAnsi="Roboto" w:cs="Arial"/>
+          <w:color w:val="000000" w:themeColor="text1"/>
+          <w:sz w:val="24"/>
+          <w:szCs w:val="24"/>
         </w:rPr>
         <w:t>”</w:t>
       </w:r>
+    </w:p>
+    <w:p>
+      <w:pPr>
+        <w:pStyle w:val="ListParagraph"/>
+        <w:spacing w:before="240" w:after="0" w:line="240" w:lineRule="auto"/>
+        <w:ind w:left="1080"/>
+        <w:contextualSpacing w:val="0"/>
+        <w:jc w:val="both"/>
+        <w:rPr>
+          <w:rFonts w:ascii="Roboto" w:hAnsi="Roboto" w:cs="Arial"/>
+          <w:color w:val="000000" w:themeColor="text1"/>
+          <w:sz w:val="24"/>
+          <w:szCs w:val="24"/>
+        </w:rPr>
+      </w:pPr>
     </w:p>
     <w:p>
       <w:pPr>
@@ -2847,6 +3007,7 @@
           <w:szCs w:val="24"/>
           <w:lang w:val="en-US"/>
         </w:rPr>
+        <w:lastRenderedPageBreak/>
         <w:t>Tracker</w:t>
       </w:r>
       <w:r>
@@ -3040,7 +3201,6 @@
           <w:sz w:val="32"/>
           <w:szCs w:val="32"/>
         </w:rPr>
-        <w:lastRenderedPageBreak/>
         <w:t>Σχετικά με τις περιπτώσεις χρήσεις σε αυτό το έγγραφο</w:t>
       </w:r>
     </w:p>
@@ -6716,55 +6876,7 @@
           <w:rFonts w:ascii="Roboto" w:eastAsiaTheme="minorHAnsi" w:hAnsi="Roboto" w:cs="Arial"/>
           <w:lang w:eastAsia="en-US"/>
         </w:rPr>
-        <w:t xml:space="preserve">Ο πελάτης </w:t>
-      </w:r>
-      <w:proofErr w:type="spellStart"/>
-      <w:r>
-        <w:rPr>
-          <w:rFonts w:ascii="Roboto" w:eastAsiaTheme="minorHAnsi" w:hAnsi="Roboto" w:cs="Arial"/>
-          <w:lang w:eastAsia="en-US"/>
-        </w:rPr>
-        <w:t>σκανάρει</w:t>
-      </w:r>
-      <w:proofErr w:type="spellEnd"/>
-      <w:r>
-        <w:rPr>
-          <w:rFonts w:ascii="Roboto" w:eastAsiaTheme="minorHAnsi" w:hAnsi="Roboto" w:cs="Arial"/>
-          <w:lang w:eastAsia="en-US"/>
-        </w:rPr>
-        <w:t xml:space="preserve"> το </w:t>
-      </w:r>
-      <w:proofErr w:type="spellStart"/>
-      <w:r>
-        <w:rPr>
-          <w:rFonts w:ascii="Roboto" w:eastAsiaTheme="minorHAnsi" w:hAnsi="Roboto" w:cs="Arial"/>
-          <w:lang w:eastAsia="en-US"/>
-        </w:rPr>
-        <w:t>QR</w:t>
-      </w:r>
-      <w:proofErr w:type="spellEnd"/>
-      <w:r>
-        <w:rPr>
-          <w:rFonts w:ascii="Roboto" w:eastAsiaTheme="minorHAnsi" w:hAnsi="Roboto" w:cs="Arial"/>
-          <w:lang w:eastAsia="en-US"/>
-        </w:rPr>
-        <w:t xml:space="preserve"> </w:t>
-      </w:r>
-      <w:proofErr w:type="spellStart"/>
-      <w:r>
-        <w:rPr>
-          <w:rFonts w:ascii="Roboto" w:eastAsiaTheme="minorHAnsi" w:hAnsi="Roboto" w:cs="Arial"/>
-          <w:lang w:eastAsia="en-US"/>
-        </w:rPr>
-        <w:t>code</w:t>
-      </w:r>
-      <w:proofErr w:type="spellEnd"/>
-      <w:r>
-        <w:rPr>
-          <w:rFonts w:ascii="Roboto" w:eastAsiaTheme="minorHAnsi" w:hAnsi="Roboto" w:cs="Arial"/>
-          <w:lang w:eastAsia="en-US"/>
-        </w:rPr>
-        <w:t xml:space="preserve"> που είναι τοποθετημένο πάνω στο όχημα</w:t>
+        <w:t>Ο πελάτης σκανάρει το QR code που είναι τοποθετημένο πάνω στο όχημα</w:t>
       </w:r>
     </w:p>
     <w:p>
@@ -8289,17 +8401,8 @@
           <w:rFonts w:ascii="Roboto" w:eastAsiaTheme="minorHAnsi" w:hAnsi="Roboto" w:cs="Arial"/>
           <w:lang w:eastAsia="en-US"/>
         </w:rPr>
-        <w:t xml:space="preserve">Το σύστημα υπολογίζει τη χρονοχρέωση χρησιμοποιώντας τα δεδομένα από τον </w:t>
-      </w:r>
-      <w:proofErr w:type="spellStart"/>
-      <w:r>
-        <w:rPr>
-          <w:rFonts w:ascii="Roboto" w:eastAsiaTheme="minorHAnsi" w:hAnsi="Roboto" w:cs="Arial"/>
-          <w:lang w:eastAsia="en-US"/>
-        </w:rPr>
-        <w:t>tracker</w:t>
-      </w:r>
-      <w:proofErr w:type="spellEnd"/>
+        <w:t>Το σύστημα υπολογίζει τη χρονοχρέωση χρησιμοποιώντας τα δεδομένα από τον tracker</w:t>
+      </w:r>
     </w:p>
     <w:p>
       <w:pPr>
@@ -23067,29 +23170,7 @@
           <w:sz w:val="24"/>
           <w:szCs w:val="24"/>
         </w:rPr>
-        <w:t xml:space="preserve">η </w:t>
-      </w:r>
-      <w:proofErr w:type="spellStart"/>
-      <w:r>
-        <w:rPr>
-          <w:rFonts w:ascii="Roboto" w:eastAsiaTheme="majorEastAsia" w:hAnsi="Roboto" w:cs="Arial"/>
-          <w:b/>
-          <w:bCs/>
-          <w:sz w:val="24"/>
-          <w:szCs w:val="24"/>
-        </w:rPr>
-        <w:t>επαναπροσπάθεια</w:t>
-      </w:r>
-      <w:proofErr w:type="spellEnd"/>
-      <w:r>
-        <w:rPr>
-          <w:rFonts w:ascii="Roboto" w:eastAsiaTheme="majorEastAsia" w:hAnsi="Roboto" w:cs="Arial"/>
-          <w:b/>
-          <w:bCs/>
-          <w:sz w:val="24"/>
-          <w:szCs w:val="24"/>
-        </w:rPr>
-        <w:t xml:space="preserve"> επικοινωνίας</w:t>
+        <w:t>η επαναπροσπάθεια επικοινωνίας</w:t>
       </w:r>
       <w:r>
         <w:rPr>
@@ -23508,7 +23589,7 @@
         <w:pStyle w:val="NormalWeb"/>
         <w:numPr>
           <w:ilvl w:val="0"/>
-          <w:numId w:val="65"/>
+          <w:numId w:val="91"/>
         </w:numPr>
         <w:spacing w:before="0" w:beforeAutospacing="0" w:after="240" w:afterAutospacing="0"/>
         <w:textAlignment w:val="baseline"/>
@@ -23593,7 +23674,58 @@
         <w:pStyle w:val="NormalWeb"/>
         <w:numPr>
           <w:ilvl w:val="0"/>
-          <w:numId w:val="65"/>
+          <w:numId w:val="91"/>
+        </w:numPr>
+        <w:spacing w:before="0" w:beforeAutospacing="0" w:after="240" w:afterAutospacing="0"/>
+        <w:textAlignment w:val="baseline"/>
+        <w:rPr>
+          <w:rFonts w:ascii="Roboto" w:eastAsiaTheme="minorHAnsi" w:hAnsi="Roboto" w:cs="Arial"/>
+          <w:lang w:eastAsia="en-US"/>
+        </w:rPr>
+      </w:pPr>
+      <w:r>
+        <w:rPr>
+          <w:rFonts w:ascii="Roboto" w:eastAsiaTheme="minorHAnsi" w:hAnsi="Roboto" w:cs="Arial"/>
+          <w:lang w:eastAsia="en-US"/>
+        </w:rPr>
+        <w:t>Το σύστημα ελέγχει αν το ιστορικό διαδρομών έχει ήδη ανακτηθεί από τη βάση δεδομένων κατά την τρέχουσα συνεδρία</w:t>
+      </w:r>
+      <w:r>
+        <w:rPr>
+          <w:rFonts w:ascii="Roboto" w:eastAsiaTheme="minorHAnsi" w:hAnsi="Roboto" w:cs="Arial"/>
+          <w:lang w:eastAsia="en-US"/>
+        </w:rPr>
+        <w:t>, ελέγχοντας το αντικείμενο του πελάτη</w:t>
+      </w:r>
+    </w:p>
+    <w:p>
+      <w:pPr>
+        <w:pStyle w:val="NormalWeb"/>
+        <w:numPr>
+          <w:ilvl w:val="0"/>
+          <w:numId w:val="91"/>
+        </w:numPr>
+        <w:spacing w:before="0" w:beforeAutospacing="0" w:after="240" w:afterAutospacing="0"/>
+        <w:textAlignment w:val="baseline"/>
+        <w:rPr>
+          <w:rFonts w:ascii="Roboto" w:eastAsiaTheme="minorHAnsi" w:hAnsi="Roboto" w:cs="Arial"/>
+          <w:lang w:eastAsia="en-US"/>
+        </w:rPr>
+      </w:pPr>
+      <w:r>
+        <w:rPr>
+          <w:rFonts w:ascii="Roboto" w:eastAsiaTheme="minorHAnsi" w:hAnsi="Roboto" w:cs="Arial"/>
+          <w:lang w:eastAsia="en-US"/>
+        </w:rPr>
+        <w:t>Το σύστημα διαπιστώνει ότι το ιστορικό διαδρομών έχει ανακτηθεί</w:t>
+      </w:r>
+    </w:p>
+    <w:p>
+      <w:pPr>
+        <w:pStyle w:val="NormalWeb"/>
+        <w:numPr>
+          <w:ilvl w:val="0"/>
+          <w:numId w:val="91"/>
         </w:numPr>
         <w:spacing w:before="0" w:beforeAutospacing="0" w:after="240" w:afterAutospacing="0"/>
         <w:textAlignment w:val="baseline"/>
@@ -23629,7 +23761,7 @@
         <w:pStyle w:val="NormalWeb"/>
         <w:numPr>
           <w:ilvl w:val="0"/>
-          <w:numId w:val="65"/>
+          <w:numId w:val="91"/>
         </w:numPr>
         <w:spacing w:before="0" w:beforeAutospacing="0" w:after="240" w:afterAutospacing="0"/>
         <w:textAlignment w:val="baseline"/>
@@ -23658,7 +23790,7 @@
         <w:pStyle w:val="NormalWeb"/>
         <w:numPr>
           <w:ilvl w:val="0"/>
-          <w:numId w:val="65"/>
+          <w:numId w:val="91"/>
         </w:numPr>
         <w:spacing w:before="0" w:beforeAutospacing="0" w:after="240" w:afterAutospacing="0"/>
         <w:textAlignment w:val="baseline"/>
@@ -23694,7 +23826,7 @@
         <w:pStyle w:val="NormalWeb"/>
         <w:numPr>
           <w:ilvl w:val="0"/>
-          <w:numId w:val="65"/>
+          <w:numId w:val="91"/>
         </w:numPr>
         <w:spacing w:before="0" w:beforeAutospacing="0" w:after="240" w:afterAutospacing="0"/>
         <w:textAlignment w:val="baseline"/>
@@ -23716,7 +23848,7 @@
         <w:pStyle w:val="NormalWeb"/>
         <w:numPr>
           <w:ilvl w:val="0"/>
-          <w:numId w:val="65"/>
+          <w:numId w:val="91"/>
         </w:numPr>
         <w:spacing w:before="0" w:beforeAutospacing="0" w:after="240" w:afterAutospacing="0"/>
         <w:textAlignment w:val="baseline"/>
@@ -23738,7 +23870,7 @@
         <w:pStyle w:val="NormalWeb"/>
         <w:numPr>
           <w:ilvl w:val="0"/>
-          <w:numId w:val="65"/>
+          <w:numId w:val="91"/>
         </w:numPr>
         <w:spacing w:before="0" w:beforeAutospacing="0" w:after="240" w:afterAutospacing="0"/>
         <w:textAlignment w:val="baseline"/>
@@ -23760,7 +23892,7 @@
         <w:pStyle w:val="NormalWeb"/>
         <w:numPr>
           <w:ilvl w:val="0"/>
-          <w:numId w:val="65"/>
+          <w:numId w:val="91"/>
         </w:numPr>
         <w:spacing w:before="0" w:beforeAutospacing="0" w:after="240" w:afterAutospacing="0"/>
         <w:textAlignment w:val="baseline"/>
@@ -23796,7 +23928,7 @@
         <w:pStyle w:val="NormalWeb"/>
         <w:numPr>
           <w:ilvl w:val="0"/>
-          <w:numId w:val="65"/>
+          <w:numId w:val="91"/>
         </w:numPr>
         <w:spacing w:before="0" w:beforeAutospacing="0" w:after="240" w:afterAutospacing="0"/>
         <w:textAlignment w:val="baseline"/>
@@ -23853,7 +23985,7 @@
         <w:pStyle w:val="NormalWeb"/>
         <w:numPr>
           <w:ilvl w:val="0"/>
-          <w:numId w:val="65"/>
+          <w:numId w:val="91"/>
         </w:numPr>
         <w:spacing w:before="0" w:beforeAutospacing="0" w:after="240" w:afterAutospacing="0"/>
         <w:textAlignment w:val="baseline"/>
@@ -23882,7 +24014,7 @@
         <w:pStyle w:val="NormalWeb"/>
         <w:numPr>
           <w:ilvl w:val="0"/>
-          <w:numId w:val="65"/>
+          <w:numId w:val="91"/>
         </w:numPr>
         <w:spacing w:before="0" w:beforeAutospacing="0" w:after="240" w:afterAutospacing="0"/>
         <w:textAlignment w:val="baseline"/>
@@ -23911,7 +24043,7 @@
         <w:pStyle w:val="NormalWeb"/>
         <w:numPr>
           <w:ilvl w:val="0"/>
-          <w:numId w:val="65"/>
+          <w:numId w:val="91"/>
         </w:numPr>
         <w:spacing w:before="0" w:beforeAutospacing="0" w:after="240" w:afterAutospacing="0"/>
         <w:textAlignment w:val="baseline"/>
@@ -23933,7 +24065,7 @@
         <w:pStyle w:val="NormalWeb"/>
         <w:numPr>
           <w:ilvl w:val="0"/>
-          <w:numId w:val="65"/>
+          <w:numId w:val="91"/>
         </w:numPr>
         <w:spacing w:before="0" w:beforeAutospacing="0" w:after="240" w:afterAutospacing="0"/>
         <w:textAlignment w:val="baseline"/>
@@ -23955,7 +24087,7 @@
         <w:pStyle w:val="NormalWeb"/>
         <w:numPr>
           <w:ilvl w:val="0"/>
-          <w:numId w:val="65"/>
+          <w:numId w:val="91"/>
         </w:numPr>
         <w:spacing w:before="0" w:beforeAutospacing="0" w:after="240" w:afterAutospacing="0"/>
         <w:textAlignment w:val="baseline"/>
@@ -23977,7 +24109,7 @@
         <w:pStyle w:val="NormalWeb"/>
         <w:numPr>
           <w:ilvl w:val="0"/>
-          <w:numId w:val="65"/>
+          <w:numId w:val="91"/>
         </w:numPr>
         <w:spacing w:before="0" w:beforeAutospacing="0" w:after="240" w:afterAutospacing="0"/>
         <w:textAlignment w:val="baseline"/>
@@ -24034,7 +24166,219 @@
           <w:sz w:val="24"/>
           <w:szCs w:val="24"/>
         </w:rPr>
-        <w:t xml:space="preserve">Εναλλακτική Ροή 1 – </w:t>
+        <w:lastRenderedPageBreak/>
+        <w:t xml:space="preserve">Εναλλακτική Ροή </w:t>
+      </w:r>
+      <w:r>
+        <w:rPr>
+          <w:rFonts w:ascii="Roboto" w:eastAsiaTheme="majorEastAsia" w:hAnsi="Roboto" w:cs="Arial"/>
+          <w:b/>
+          <w:bCs/>
+          <w:sz w:val="24"/>
+          <w:szCs w:val="24"/>
+        </w:rPr>
+        <w:t>1</w:t>
+      </w:r>
+      <w:r>
+        <w:rPr>
+          <w:rFonts w:ascii="Roboto" w:eastAsiaTheme="majorEastAsia" w:hAnsi="Roboto" w:cs="Arial"/>
+          <w:b/>
+          <w:bCs/>
+          <w:sz w:val="24"/>
+          <w:szCs w:val="24"/>
+        </w:rPr>
+        <w:t xml:space="preserve"> – </w:t>
+      </w:r>
+      <w:r>
+        <w:rPr>
+          <w:rFonts w:ascii="Roboto" w:eastAsiaTheme="majorEastAsia" w:hAnsi="Roboto" w:cs="Arial"/>
+          <w:b/>
+          <w:bCs/>
+          <w:sz w:val="24"/>
+          <w:szCs w:val="24"/>
+        </w:rPr>
+        <w:t>Το ιστορικό δεν έχει ανακτηθεί</w:t>
+      </w:r>
+      <w:r>
+        <w:rPr>
+          <w:rFonts w:ascii="Roboto" w:eastAsiaTheme="majorEastAsia" w:hAnsi="Roboto" w:cs="Arial"/>
+          <w:b/>
+          <w:bCs/>
+          <w:sz w:val="24"/>
+          <w:szCs w:val="24"/>
+        </w:rPr>
+        <w:t xml:space="preserve"> (Βήμα </w:t>
+      </w:r>
+      <w:r>
+        <w:rPr>
+          <w:rFonts w:ascii="Roboto" w:eastAsiaTheme="majorEastAsia" w:hAnsi="Roboto" w:cs="Arial"/>
+          <w:b/>
+          <w:bCs/>
+          <w:sz w:val="24"/>
+          <w:szCs w:val="24"/>
+        </w:rPr>
+        <w:t>2</w:t>
+      </w:r>
+      <w:r>
+        <w:rPr>
+          <w:rFonts w:ascii="Roboto" w:eastAsiaTheme="majorEastAsia" w:hAnsi="Roboto" w:cs="Arial"/>
+          <w:b/>
+          <w:bCs/>
+          <w:sz w:val="24"/>
+          <w:szCs w:val="24"/>
+        </w:rPr>
+        <w:t>):</w:t>
+      </w:r>
+    </w:p>
+    <w:p>
+      <w:pPr>
+        <w:pStyle w:val="NormalWeb"/>
+        <w:numPr>
+          <w:ilvl w:val="0"/>
+          <w:numId w:val="55"/>
+        </w:numPr>
+        <w:spacing w:before="0" w:beforeAutospacing="0" w:after="240" w:afterAutospacing="0"/>
+        <w:textAlignment w:val="baseline"/>
+        <w:rPr>
+          <w:rFonts w:ascii="Roboto" w:eastAsiaTheme="minorHAnsi" w:hAnsi="Roboto" w:cs="Arial"/>
+          <w:lang w:eastAsia="en-US"/>
+        </w:rPr>
+      </w:pPr>
+      <w:r>
+        <w:rPr>
+          <w:rFonts w:ascii="Roboto" w:eastAsiaTheme="minorHAnsi" w:hAnsi="Roboto" w:cs="Arial"/>
+          <w:lang w:eastAsia="en-US"/>
+        </w:rPr>
+        <w:t>Το σύστημα</w:t>
+      </w:r>
+      <w:r>
+        <w:rPr>
+          <w:rFonts w:ascii="Roboto" w:eastAsiaTheme="minorHAnsi" w:hAnsi="Roboto" w:cs="Arial"/>
+          <w:lang w:eastAsia="en-US"/>
+        </w:rPr>
+        <w:t xml:space="preserve"> διαπιστώνει ότι </w:t>
+      </w:r>
+      <w:r>
+        <w:rPr>
+          <w:rFonts w:ascii="Roboto" w:eastAsiaTheme="minorHAnsi" w:hAnsi="Roboto" w:cs="Arial"/>
+          <w:lang w:eastAsia="en-US"/>
+        </w:rPr>
+        <w:t>το ιστορικό διαδρομών δεν έχει ανα</w:t>
+      </w:r>
+      <w:r>
+        <w:rPr>
+          <w:rFonts w:ascii="Roboto" w:eastAsiaTheme="minorHAnsi" w:hAnsi="Roboto" w:cs="Arial"/>
+          <w:lang w:eastAsia="en-US"/>
+        </w:rPr>
+        <w:t>κτηθεί</w:t>
+      </w:r>
+    </w:p>
+    <w:p>
+      <w:pPr>
+        <w:pStyle w:val="NormalWeb"/>
+        <w:numPr>
+          <w:ilvl w:val="0"/>
+          <w:numId w:val="55"/>
+        </w:numPr>
+        <w:spacing w:before="0" w:beforeAutospacing="0" w:after="240" w:afterAutospacing="0"/>
+        <w:textAlignment w:val="baseline"/>
+        <w:rPr>
+          <w:rFonts w:ascii="Roboto" w:eastAsiaTheme="minorHAnsi" w:hAnsi="Roboto" w:cs="Arial"/>
+          <w:lang w:eastAsia="en-US"/>
+        </w:rPr>
+      </w:pPr>
+      <w:r>
+        <w:rPr>
+          <w:rFonts w:ascii="Roboto" w:eastAsiaTheme="minorHAnsi" w:hAnsi="Roboto" w:cs="Arial"/>
+          <w:lang w:eastAsia="en-US"/>
+        </w:rPr>
+        <w:t>Το σύστημα ανακτά από τη βάση δεδομένων όλες τις διαδρομές που ο πελάτης έχει ολοκληρώσει στο παρελθόν</w:t>
+      </w:r>
+    </w:p>
+    <w:p>
+      <w:pPr>
+        <w:pStyle w:val="NormalWeb"/>
+        <w:numPr>
+          <w:ilvl w:val="0"/>
+          <w:numId w:val="55"/>
+        </w:numPr>
+        <w:spacing w:before="0" w:beforeAutospacing="0" w:after="240" w:afterAutospacing="0"/>
+        <w:textAlignment w:val="baseline"/>
+        <w:rPr>
+          <w:rFonts w:ascii="Roboto" w:eastAsiaTheme="minorHAnsi" w:hAnsi="Roboto" w:cs="Arial"/>
+          <w:lang w:eastAsia="en-US"/>
+        </w:rPr>
+      </w:pPr>
+      <w:r>
+        <w:rPr>
+          <w:rFonts w:ascii="Roboto" w:eastAsiaTheme="minorHAnsi" w:hAnsi="Roboto" w:cs="Arial"/>
+          <w:lang w:eastAsia="en-US"/>
+        </w:rPr>
+        <w:t>Το σύστημα αποθηκεύει το ιστορικό διαδρομών στο αντικείμενο του πελάτη</w:t>
+      </w:r>
+    </w:p>
+    <w:p>
+      <w:pPr>
+        <w:pStyle w:val="NormalWeb"/>
+        <w:numPr>
+          <w:ilvl w:val="0"/>
+          <w:numId w:val="55"/>
+        </w:numPr>
+        <w:spacing w:before="0" w:beforeAutospacing="0" w:after="240" w:afterAutospacing="0"/>
+        <w:textAlignment w:val="baseline"/>
+        <w:rPr>
+          <w:rFonts w:ascii="Roboto" w:eastAsiaTheme="minorHAnsi" w:hAnsi="Roboto" w:cs="Arial"/>
+          <w:lang w:eastAsia="en-US"/>
+        </w:rPr>
+      </w:pPr>
+      <w:r>
+        <w:rPr>
+          <w:rFonts w:ascii="Roboto" w:eastAsiaTheme="minorHAnsi" w:hAnsi="Roboto" w:cs="Arial"/>
+          <w:lang w:eastAsia="en-US"/>
+        </w:rPr>
+        <w:t>Επιστροφή στο βήμα 4 της βασικής ροής</w:t>
+      </w:r>
+    </w:p>
+    <w:p>
+      <w:pPr>
+        <w:spacing w:line="360" w:lineRule="auto"/>
+        <w:rPr>
+          <w:rFonts w:ascii="Roboto" w:eastAsiaTheme="majorEastAsia" w:hAnsi="Roboto" w:cs="Arial"/>
+          <w:b/>
+          <w:bCs/>
+          <w:sz w:val="24"/>
+          <w:szCs w:val="24"/>
+        </w:rPr>
+      </w:pPr>
+      <w:r>
+        <w:rPr>
+          <w:rFonts w:ascii="Roboto" w:eastAsiaTheme="majorEastAsia" w:hAnsi="Roboto" w:cs="Arial"/>
+          <w:b/>
+          <w:bCs/>
+          <w:sz w:val="24"/>
+          <w:szCs w:val="24"/>
+        </w:rPr>
+        <w:t xml:space="preserve">Εναλλακτική Ροή </w:t>
+      </w:r>
+      <w:r>
+        <w:rPr>
+          <w:rFonts w:ascii="Roboto" w:eastAsiaTheme="majorEastAsia" w:hAnsi="Roboto" w:cs="Arial"/>
+          <w:b/>
+          <w:bCs/>
+          <w:sz w:val="24"/>
+          <w:szCs w:val="24"/>
+        </w:rPr>
+        <w:t>2</w:t>
+      </w:r>
+      <w:r>
+        <w:rPr>
+          <w:rFonts w:ascii="Roboto" w:eastAsiaTheme="majorEastAsia" w:hAnsi="Roboto" w:cs="Arial"/>
+          <w:b/>
+          <w:bCs/>
+          <w:sz w:val="24"/>
+          <w:szCs w:val="24"/>
+        </w:rPr>
+        <w:t xml:space="preserve"> – </w:t>
       </w:r>
       <w:r>
         <w:rPr>
@@ -24064,6 +24408,547 @@
           <w:sz w:val="24"/>
           <w:szCs w:val="24"/>
         </w:rPr>
+        <w:t>7</w:t>
+      </w:r>
+      <w:r>
+        <w:rPr>
+          <w:rFonts w:ascii="Roboto" w:eastAsiaTheme="majorEastAsia" w:hAnsi="Roboto" w:cs="Arial"/>
+          <w:b/>
+          <w:bCs/>
+          <w:sz w:val="24"/>
+          <w:szCs w:val="24"/>
+        </w:rPr>
+        <w:t>):</w:t>
+      </w:r>
+    </w:p>
+    <w:p>
+      <w:pPr>
+        <w:pStyle w:val="NormalWeb"/>
+        <w:numPr>
+          <w:ilvl w:val="0"/>
+          <w:numId w:val="55"/>
+        </w:numPr>
+        <w:spacing w:before="0" w:beforeAutospacing="0" w:after="240" w:afterAutospacing="0"/>
+        <w:textAlignment w:val="baseline"/>
+        <w:rPr>
+          <w:rFonts w:ascii="Roboto" w:eastAsiaTheme="minorHAnsi" w:hAnsi="Roboto" w:cs="Arial"/>
+          <w:lang w:eastAsia="en-US"/>
+        </w:rPr>
+      </w:pPr>
+      <w:r>
+        <w:rPr>
+          <w:rFonts w:ascii="Roboto" w:eastAsiaTheme="minorHAnsi" w:hAnsi="Roboto" w:cs="Arial"/>
+          <w:lang w:eastAsia="en-US"/>
+        </w:rPr>
+        <w:t>Το σύστημα</w:t>
+      </w:r>
+      <w:r>
+        <w:rPr>
+          <w:rFonts w:ascii="Roboto" w:eastAsiaTheme="minorHAnsi" w:hAnsi="Roboto" w:cs="Arial"/>
+          <w:lang w:eastAsia="en-US"/>
+        </w:rPr>
+        <w:t xml:space="preserve"> διαπιστώνει ότι η επιλεγμένη διαδρομή έχει ήδη αξιολογηθεί</w:t>
+      </w:r>
+    </w:p>
+    <w:p>
+      <w:pPr>
+        <w:pStyle w:val="NormalWeb"/>
+        <w:numPr>
+          <w:ilvl w:val="0"/>
+          <w:numId w:val="55"/>
+        </w:numPr>
+        <w:spacing w:before="0" w:beforeAutospacing="0" w:after="240" w:afterAutospacing="0"/>
+        <w:textAlignment w:val="baseline"/>
+        <w:rPr>
+          <w:rFonts w:ascii="Roboto" w:eastAsiaTheme="minorHAnsi" w:hAnsi="Roboto" w:cs="Arial"/>
+          <w:lang w:eastAsia="en-US"/>
+        </w:rPr>
+      </w:pPr>
+      <w:r>
+        <w:rPr>
+          <w:rFonts w:ascii="Roboto" w:eastAsiaTheme="minorHAnsi" w:hAnsi="Roboto" w:cs="Arial"/>
+          <w:lang w:eastAsia="en-US"/>
+        </w:rPr>
+        <w:t>Το σύστημα προβάλλει στον πελάτη την ήδη υπάρχουσα κριτική του</w:t>
+      </w:r>
+    </w:p>
+    <w:p>
+      <w:pPr>
+        <w:spacing w:line="360" w:lineRule="auto"/>
+        <w:rPr>
+          <w:rFonts w:ascii="Roboto" w:eastAsiaTheme="majorEastAsia" w:hAnsi="Roboto" w:cs="Arial"/>
+          <w:b/>
+          <w:bCs/>
+          <w:sz w:val="24"/>
+          <w:szCs w:val="24"/>
+        </w:rPr>
+      </w:pPr>
+      <w:r>
+        <w:rPr>
+          <w:rFonts w:ascii="Roboto" w:eastAsiaTheme="majorEastAsia" w:hAnsi="Roboto" w:cs="Arial"/>
+          <w:b/>
+          <w:bCs/>
+          <w:sz w:val="24"/>
+          <w:szCs w:val="24"/>
+        </w:rPr>
+        <w:t xml:space="preserve">Εναλλακτική Ροή </w:t>
+      </w:r>
+      <w:r>
+        <w:rPr>
+          <w:rFonts w:ascii="Roboto" w:eastAsiaTheme="majorEastAsia" w:hAnsi="Roboto" w:cs="Arial"/>
+          <w:b/>
+          <w:bCs/>
+          <w:sz w:val="24"/>
+          <w:szCs w:val="24"/>
+        </w:rPr>
+        <w:t>3</w:t>
+      </w:r>
+      <w:r>
+        <w:rPr>
+          <w:rFonts w:ascii="Roboto" w:eastAsiaTheme="majorEastAsia" w:hAnsi="Roboto" w:cs="Arial"/>
+          <w:b/>
+          <w:bCs/>
+          <w:sz w:val="24"/>
+          <w:szCs w:val="24"/>
+        </w:rPr>
+        <w:t xml:space="preserve"> – </w:t>
+      </w:r>
+      <w:r>
+        <w:rPr>
+          <w:rFonts w:ascii="Roboto" w:eastAsiaTheme="majorEastAsia" w:hAnsi="Roboto" w:cs="Arial"/>
+          <w:b/>
+          <w:bCs/>
+          <w:sz w:val="24"/>
+          <w:szCs w:val="24"/>
+        </w:rPr>
+        <w:t>Ενοικίαση εκτός πόλης</w:t>
+      </w:r>
+      <w:r>
+        <w:rPr>
+          <w:rFonts w:ascii="Roboto" w:eastAsiaTheme="majorEastAsia" w:hAnsi="Roboto" w:cs="Arial"/>
+          <w:b/>
+          <w:bCs/>
+          <w:sz w:val="24"/>
+          <w:szCs w:val="24"/>
+        </w:rPr>
+        <w:t xml:space="preserve"> (</w:t>
+      </w:r>
+      <w:r>
+        <w:rPr>
+          <w:rFonts w:ascii="Roboto" w:eastAsiaTheme="majorEastAsia" w:hAnsi="Roboto" w:cs="Arial"/>
+          <w:b/>
+          <w:bCs/>
+          <w:sz w:val="24"/>
+          <w:szCs w:val="24"/>
+        </w:rPr>
+        <w:t>Βήμα</w:t>
+      </w:r>
+      <w:r>
+        <w:rPr>
+          <w:rFonts w:ascii="Roboto" w:eastAsiaTheme="majorEastAsia" w:hAnsi="Roboto" w:cs="Arial"/>
+          <w:b/>
+          <w:bCs/>
+          <w:sz w:val="24"/>
+          <w:szCs w:val="24"/>
+        </w:rPr>
+        <w:t xml:space="preserve"> </w:t>
+      </w:r>
+      <w:r>
+        <w:rPr>
+          <w:rFonts w:ascii="Roboto" w:eastAsiaTheme="majorEastAsia" w:hAnsi="Roboto" w:cs="Arial"/>
+          <w:b/>
+          <w:bCs/>
+          <w:sz w:val="24"/>
+          <w:szCs w:val="24"/>
+        </w:rPr>
+        <w:t>9</w:t>
+      </w:r>
+      <w:r>
+        <w:rPr>
+          <w:rFonts w:ascii="Roboto" w:eastAsiaTheme="majorEastAsia" w:hAnsi="Roboto" w:cs="Arial"/>
+          <w:b/>
+          <w:bCs/>
+          <w:sz w:val="24"/>
+          <w:szCs w:val="24"/>
+        </w:rPr>
+        <w:t>):</w:t>
+      </w:r>
+    </w:p>
+    <w:p>
+      <w:pPr>
+        <w:pStyle w:val="NormalWeb"/>
+        <w:numPr>
+          <w:ilvl w:val="0"/>
+          <w:numId w:val="57"/>
+        </w:numPr>
+        <w:spacing w:before="0" w:beforeAutospacing="0" w:after="240" w:afterAutospacing="0"/>
+        <w:textAlignment w:val="baseline"/>
+        <w:rPr>
+          <w:rFonts w:ascii="Roboto" w:eastAsiaTheme="minorHAnsi" w:hAnsi="Roboto" w:cs="Arial"/>
+          <w:lang w:eastAsia="en-US"/>
+        </w:rPr>
+      </w:pPr>
+      <w:r>
+        <w:rPr>
+          <w:rFonts w:ascii="Roboto" w:eastAsiaTheme="minorHAnsi" w:hAnsi="Roboto" w:cs="Arial"/>
+          <w:lang w:eastAsia="en-US"/>
+        </w:rPr>
+        <w:t>Το σύστημα εντοπίζει ότι η διαδρομή αφορά ενοικίαση εκτός πόλης</w:t>
+      </w:r>
+    </w:p>
+    <w:p>
+      <w:pPr>
+        <w:pStyle w:val="NormalWeb"/>
+        <w:numPr>
+          <w:ilvl w:val="0"/>
+          <w:numId w:val="57"/>
+        </w:numPr>
+        <w:spacing w:before="0" w:beforeAutospacing="0" w:after="240" w:afterAutospacing="0"/>
+        <w:textAlignment w:val="baseline"/>
+        <w:rPr>
+          <w:rFonts w:ascii="Roboto" w:eastAsiaTheme="minorHAnsi" w:hAnsi="Roboto" w:cs="Arial"/>
+          <w:lang w:eastAsia="en-US"/>
+        </w:rPr>
+      </w:pPr>
+      <w:r>
+        <w:rPr>
+          <w:rFonts w:ascii="Roboto" w:eastAsiaTheme="minorHAnsi" w:hAnsi="Roboto" w:cs="Arial"/>
+          <w:lang w:eastAsia="en-US"/>
+        </w:rPr>
+        <w:t xml:space="preserve">Το σύστημα εμφανίζει </w:t>
+      </w:r>
+      <w:r>
+        <w:rPr>
+          <w:rFonts w:ascii="Roboto" w:eastAsiaTheme="minorHAnsi" w:hAnsi="Roboto" w:cs="Arial"/>
+          <w:lang w:eastAsia="en-US"/>
+        </w:rPr>
+        <w:t xml:space="preserve">τις διαθέσιμες </w:t>
+      </w:r>
+      <w:r>
+        <w:rPr>
+          <w:rFonts w:ascii="Roboto" w:eastAsiaTheme="minorHAnsi" w:hAnsi="Roboto" w:cs="Arial"/>
+          <w:lang w:eastAsia="en-US"/>
+        </w:rPr>
+        <w:t xml:space="preserve">επιλογές για </w:t>
+      </w:r>
+      <w:r>
+        <w:rPr>
+          <w:rFonts w:ascii="Roboto" w:eastAsiaTheme="minorHAnsi" w:hAnsi="Roboto" w:cs="Arial"/>
+          <w:lang w:eastAsia="en-US"/>
+        </w:rPr>
+        <w:t xml:space="preserve">την </w:t>
+      </w:r>
+      <w:r>
+        <w:rPr>
+          <w:rFonts w:ascii="Roboto" w:eastAsiaTheme="minorHAnsi" w:hAnsi="Roboto" w:cs="Arial"/>
+          <w:lang w:eastAsia="en-US"/>
+        </w:rPr>
+        <w:t xml:space="preserve">αξιολόγηση του </w:t>
+      </w:r>
+      <w:r>
+        <w:rPr>
+          <w:rFonts w:ascii="Roboto" w:eastAsiaTheme="minorHAnsi" w:hAnsi="Roboto" w:cs="Arial"/>
+          <w:lang w:eastAsia="en-US"/>
+        </w:rPr>
+        <w:t>οχήματος και της εξυπηρέτησης στο γκαράζ απ’ όπου παρέλαβε το όχημα</w:t>
+      </w:r>
+    </w:p>
+    <w:p>
+      <w:pPr>
+        <w:pStyle w:val="NormalWeb"/>
+        <w:numPr>
+          <w:ilvl w:val="0"/>
+          <w:numId w:val="57"/>
+        </w:numPr>
+        <w:spacing w:before="0" w:beforeAutospacing="0" w:after="240" w:afterAutospacing="0"/>
+        <w:textAlignment w:val="baseline"/>
+        <w:rPr>
+          <w:rFonts w:ascii="Roboto" w:eastAsiaTheme="minorHAnsi" w:hAnsi="Roboto" w:cs="Arial"/>
+          <w:lang w:eastAsia="en-US"/>
+        </w:rPr>
+      </w:pPr>
+      <w:r>
+        <w:rPr>
+          <w:rFonts w:ascii="Roboto" w:eastAsiaTheme="minorHAnsi" w:hAnsi="Roboto" w:cs="Arial"/>
+          <w:lang w:eastAsia="en-US"/>
+        </w:rPr>
+        <w:t xml:space="preserve">Επιστροφή στο βήμα </w:t>
+      </w:r>
+      <w:r>
+        <w:rPr>
+          <w:rFonts w:ascii="Roboto" w:eastAsiaTheme="minorHAnsi" w:hAnsi="Roboto" w:cs="Arial"/>
+          <w:lang w:eastAsia="en-US"/>
+        </w:rPr>
+        <w:t>1</w:t>
+      </w:r>
+      <w:r>
+        <w:rPr>
+          <w:rFonts w:ascii="Roboto" w:eastAsiaTheme="minorHAnsi" w:hAnsi="Roboto" w:cs="Arial"/>
+          <w:lang w:eastAsia="en-US"/>
+        </w:rPr>
+        <w:t>2</w:t>
+      </w:r>
+      <w:r>
+        <w:rPr>
+          <w:rFonts w:ascii="Roboto" w:eastAsiaTheme="minorHAnsi" w:hAnsi="Roboto" w:cs="Arial"/>
+          <w:lang w:eastAsia="en-US"/>
+        </w:rPr>
+        <w:t xml:space="preserve"> της βασικής ροής</w:t>
+      </w:r>
+    </w:p>
+    <w:p>
+      <w:pPr>
+        <w:spacing w:line="360" w:lineRule="auto"/>
+        <w:rPr>
+          <w:rFonts w:ascii="Roboto" w:eastAsiaTheme="majorEastAsia" w:hAnsi="Roboto" w:cs="Arial"/>
+          <w:b/>
+          <w:bCs/>
+          <w:sz w:val="24"/>
+          <w:szCs w:val="24"/>
+        </w:rPr>
+      </w:pPr>
+      <w:r>
+        <w:rPr>
+          <w:rFonts w:ascii="Roboto" w:eastAsiaTheme="majorEastAsia" w:hAnsi="Roboto" w:cs="Arial"/>
+          <w:b/>
+          <w:bCs/>
+          <w:sz w:val="24"/>
+          <w:szCs w:val="24"/>
+        </w:rPr>
+        <w:t xml:space="preserve">Εναλλακτική Ροή </w:t>
+      </w:r>
+      <w:r>
+        <w:rPr>
+          <w:rFonts w:ascii="Roboto" w:eastAsiaTheme="majorEastAsia" w:hAnsi="Roboto" w:cs="Arial"/>
+          <w:b/>
+          <w:bCs/>
+          <w:sz w:val="24"/>
+          <w:szCs w:val="24"/>
+        </w:rPr>
+        <w:t>4</w:t>
+      </w:r>
+      <w:r>
+        <w:rPr>
+          <w:rFonts w:ascii="Roboto" w:eastAsiaTheme="majorEastAsia" w:hAnsi="Roboto" w:cs="Arial"/>
+          <w:b/>
+          <w:bCs/>
+          <w:sz w:val="24"/>
+          <w:szCs w:val="24"/>
+        </w:rPr>
+        <w:t xml:space="preserve"> – </w:t>
+      </w:r>
+      <w:r>
+        <w:rPr>
+          <w:rFonts w:ascii="Roboto" w:eastAsiaTheme="majorEastAsia" w:hAnsi="Roboto" w:cs="Arial"/>
+          <w:b/>
+          <w:bCs/>
+          <w:sz w:val="24"/>
+          <w:szCs w:val="24"/>
+        </w:rPr>
+        <w:t xml:space="preserve">Μετακίνηση με ταξί </w:t>
+      </w:r>
+      <w:r>
+        <w:rPr>
+          <w:rFonts w:ascii="Roboto" w:eastAsiaTheme="majorEastAsia" w:hAnsi="Roboto" w:cs="Arial"/>
+          <w:b/>
+          <w:bCs/>
+          <w:sz w:val="24"/>
+          <w:szCs w:val="24"/>
+        </w:rPr>
+        <w:t>(</w:t>
+      </w:r>
+      <w:r>
+        <w:rPr>
+          <w:rFonts w:ascii="Roboto" w:eastAsiaTheme="majorEastAsia" w:hAnsi="Roboto" w:cs="Arial"/>
+          <w:b/>
+          <w:bCs/>
+          <w:sz w:val="24"/>
+          <w:szCs w:val="24"/>
+        </w:rPr>
+        <w:t>Βήμα</w:t>
+      </w:r>
+      <w:r>
+        <w:rPr>
+          <w:rFonts w:ascii="Roboto" w:eastAsiaTheme="majorEastAsia" w:hAnsi="Roboto" w:cs="Arial"/>
+          <w:b/>
+          <w:bCs/>
+          <w:sz w:val="24"/>
+          <w:szCs w:val="24"/>
+        </w:rPr>
+        <w:t xml:space="preserve"> </w:t>
+      </w:r>
+      <w:r>
+        <w:rPr>
+          <w:rFonts w:ascii="Roboto" w:eastAsiaTheme="majorEastAsia" w:hAnsi="Roboto" w:cs="Arial"/>
+          <w:b/>
+          <w:bCs/>
+          <w:sz w:val="24"/>
+          <w:szCs w:val="24"/>
+        </w:rPr>
+        <w:t>9</w:t>
+      </w:r>
+      <w:r>
+        <w:rPr>
+          <w:rFonts w:ascii="Roboto" w:eastAsiaTheme="majorEastAsia" w:hAnsi="Roboto" w:cs="Arial"/>
+          <w:b/>
+          <w:bCs/>
+          <w:sz w:val="24"/>
+          <w:szCs w:val="24"/>
+        </w:rPr>
+        <w:t>):</w:t>
+      </w:r>
+    </w:p>
+    <w:p>
+      <w:pPr>
+        <w:pStyle w:val="NormalWeb"/>
+        <w:numPr>
+          <w:ilvl w:val="0"/>
+          <w:numId w:val="58"/>
+        </w:numPr>
+        <w:spacing w:before="0" w:beforeAutospacing="0" w:after="240" w:afterAutospacing="0"/>
+        <w:textAlignment w:val="baseline"/>
+        <w:rPr>
+          <w:rFonts w:ascii="Roboto" w:eastAsiaTheme="minorHAnsi" w:hAnsi="Roboto" w:cs="Arial"/>
+          <w:lang w:eastAsia="en-US"/>
+        </w:rPr>
+      </w:pPr>
+      <w:r>
+        <w:rPr>
+          <w:rFonts w:ascii="Roboto" w:eastAsiaTheme="minorHAnsi" w:hAnsi="Roboto" w:cs="Arial"/>
+          <w:lang w:eastAsia="en-US"/>
+        </w:rPr>
+        <w:t>Το σύστημα εντοπίζει ότι η διαδρομή αφορά μετακίνηση με ταξί</w:t>
+      </w:r>
+    </w:p>
+    <w:p>
+      <w:pPr>
+        <w:pStyle w:val="NormalWeb"/>
+        <w:numPr>
+          <w:ilvl w:val="0"/>
+          <w:numId w:val="58"/>
+        </w:numPr>
+        <w:spacing w:before="0" w:beforeAutospacing="0" w:after="240" w:afterAutospacing="0"/>
+        <w:textAlignment w:val="baseline"/>
+        <w:rPr>
+          <w:rFonts w:ascii="Roboto" w:eastAsiaTheme="minorHAnsi" w:hAnsi="Roboto" w:cs="Arial"/>
+          <w:lang w:eastAsia="en-US"/>
+        </w:rPr>
+      </w:pPr>
+      <w:r>
+        <w:rPr>
+          <w:rFonts w:ascii="Roboto" w:eastAsiaTheme="minorHAnsi" w:hAnsi="Roboto" w:cs="Arial"/>
+          <w:lang w:eastAsia="en-US"/>
+        </w:rPr>
+        <w:t xml:space="preserve">Το σύστημα εμφανίζει </w:t>
+      </w:r>
+      <w:r>
+        <w:rPr>
+          <w:rFonts w:ascii="Roboto" w:eastAsiaTheme="minorHAnsi" w:hAnsi="Roboto" w:cs="Arial"/>
+          <w:lang w:eastAsia="en-US"/>
+        </w:rPr>
+        <w:t xml:space="preserve">τις διαθέσιμες </w:t>
+      </w:r>
+      <w:r>
+        <w:rPr>
+          <w:rFonts w:ascii="Roboto" w:eastAsiaTheme="minorHAnsi" w:hAnsi="Roboto" w:cs="Arial"/>
+          <w:lang w:eastAsia="en-US"/>
+        </w:rPr>
+        <w:t xml:space="preserve">επιλογές για </w:t>
+      </w:r>
+      <w:r>
+        <w:rPr>
+          <w:rFonts w:ascii="Roboto" w:eastAsiaTheme="minorHAnsi" w:hAnsi="Roboto" w:cs="Arial"/>
+          <w:lang w:eastAsia="en-US"/>
+        </w:rPr>
+        <w:t xml:space="preserve">την </w:t>
+      </w:r>
+      <w:r>
+        <w:rPr>
+          <w:rFonts w:ascii="Roboto" w:eastAsiaTheme="minorHAnsi" w:hAnsi="Roboto" w:cs="Arial"/>
+          <w:lang w:eastAsia="en-US"/>
+        </w:rPr>
+        <w:t xml:space="preserve">αξιολόγηση του </w:t>
+      </w:r>
+      <w:r>
+        <w:rPr>
+          <w:rFonts w:ascii="Roboto" w:eastAsiaTheme="minorHAnsi" w:hAnsi="Roboto" w:cs="Arial"/>
+          <w:lang w:eastAsia="en-US"/>
+        </w:rPr>
+        <w:t>οχήματος και τ</w:t>
+      </w:r>
+      <w:r>
+        <w:rPr>
+          <w:rFonts w:ascii="Roboto" w:eastAsiaTheme="minorHAnsi" w:hAnsi="Roboto" w:cs="Arial"/>
+          <w:lang w:eastAsia="en-US"/>
+        </w:rPr>
+        <w:t>ου οδηγού ταξί</w:t>
+      </w:r>
+    </w:p>
+    <w:p>
+      <w:pPr>
+        <w:pStyle w:val="NormalWeb"/>
+        <w:numPr>
+          <w:ilvl w:val="0"/>
+          <w:numId w:val="58"/>
+        </w:numPr>
+        <w:spacing w:before="0" w:beforeAutospacing="0" w:after="240" w:afterAutospacing="0"/>
+        <w:textAlignment w:val="baseline"/>
+        <w:rPr>
+          <w:rFonts w:ascii="Roboto" w:eastAsiaTheme="minorHAnsi" w:hAnsi="Roboto" w:cs="Arial"/>
+          <w:lang w:eastAsia="en-US"/>
+        </w:rPr>
+      </w:pPr>
+      <w:r>
+        <w:rPr>
+          <w:rFonts w:ascii="Roboto" w:eastAsiaTheme="minorHAnsi" w:hAnsi="Roboto" w:cs="Arial"/>
+          <w:lang w:eastAsia="en-US"/>
+        </w:rPr>
+        <w:t xml:space="preserve">Επιστροφή στο βήμα </w:t>
+      </w:r>
+      <w:r>
+        <w:rPr>
+          <w:rFonts w:ascii="Roboto" w:eastAsiaTheme="minorHAnsi" w:hAnsi="Roboto" w:cs="Arial"/>
+          <w:lang w:eastAsia="en-US"/>
+        </w:rPr>
+        <w:t>10</w:t>
+      </w:r>
+      <w:r>
+        <w:rPr>
+          <w:rFonts w:ascii="Roboto" w:eastAsiaTheme="minorHAnsi" w:hAnsi="Roboto" w:cs="Arial"/>
+          <w:lang w:eastAsia="en-US"/>
+        </w:rPr>
+        <w:t xml:space="preserve"> της βασικής ροής</w:t>
+      </w:r>
+    </w:p>
+    <w:p>
+      <w:pPr>
+        <w:spacing w:line="360" w:lineRule="auto"/>
+        <w:rPr>
+          <w:rFonts w:ascii="Roboto" w:eastAsiaTheme="majorEastAsia" w:hAnsi="Roboto" w:cs="Arial"/>
+          <w:b/>
+          <w:bCs/>
+          <w:sz w:val="24"/>
+          <w:szCs w:val="24"/>
+        </w:rPr>
+      </w:pPr>
+      <w:r>
+        <w:rPr>
+          <w:rFonts w:ascii="Roboto" w:eastAsiaTheme="majorEastAsia" w:hAnsi="Roboto" w:cs="Arial"/>
+          <w:b/>
+          <w:bCs/>
+          <w:sz w:val="24"/>
+          <w:szCs w:val="24"/>
+        </w:rPr>
+        <w:t xml:space="preserve">Εναλλακτική Ροή </w:t>
+      </w:r>
+      <w:r>
+        <w:rPr>
+          <w:rFonts w:ascii="Roboto" w:eastAsiaTheme="majorEastAsia" w:hAnsi="Roboto" w:cs="Arial"/>
+          <w:b/>
+          <w:bCs/>
+          <w:sz w:val="24"/>
+          <w:szCs w:val="24"/>
+        </w:rPr>
         <w:t>5</w:t>
       </w:r>
       <w:r>
@@ -24074,6 +24959,56 @@
           <w:sz w:val="24"/>
           <w:szCs w:val="24"/>
         </w:rPr>
+        <w:t xml:space="preserve"> – </w:t>
+      </w:r>
+      <w:r>
+        <w:rPr>
+          <w:rFonts w:ascii="Roboto" w:eastAsiaTheme="majorEastAsia" w:hAnsi="Roboto" w:cs="Arial"/>
+          <w:b/>
+          <w:bCs/>
+          <w:sz w:val="24"/>
+          <w:szCs w:val="24"/>
+        </w:rPr>
+        <w:t>Αξιολόγηση εκτός επιτρεπτού εύρους</w:t>
+      </w:r>
+      <w:r>
+        <w:rPr>
+          <w:rFonts w:ascii="Roboto" w:eastAsiaTheme="majorEastAsia" w:hAnsi="Roboto" w:cs="Arial"/>
+          <w:b/>
+          <w:bCs/>
+          <w:sz w:val="24"/>
+          <w:szCs w:val="24"/>
+        </w:rPr>
+        <w:t xml:space="preserve"> (Βήμα </w:t>
+      </w:r>
+      <w:r>
+        <w:rPr>
+          <w:rFonts w:ascii="Roboto" w:eastAsiaTheme="majorEastAsia" w:hAnsi="Roboto" w:cs="Arial"/>
+          <w:b/>
+          <w:bCs/>
+          <w:sz w:val="24"/>
+          <w:szCs w:val="24"/>
+        </w:rPr>
+        <w:t>1</w:t>
+      </w:r>
+      <w:r>
+        <w:rPr>
+          <w:rFonts w:ascii="Roboto" w:eastAsiaTheme="majorEastAsia" w:hAnsi="Roboto" w:cs="Arial"/>
+          <w:b/>
+          <w:bCs/>
+          <w:sz w:val="24"/>
+          <w:szCs w:val="24"/>
+        </w:rPr>
+        <w:t>3</w:t>
+      </w:r>
+      <w:r>
+        <w:rPr>
+          <w:rFonts w:ascii="Roboto" w:eastAsiaTheme="majorEastAsia" w:hAnsi="Roboto" w:cs="Arial"/>
+          <w:b/>
+          <w:bCs/>
+          <w:sz w:val="24"/>
+          <w:szCs w:val="24"/>
+        </w:rPr>
         <w:t>):</w:t>
       </w:r>
     </w:p>
@@ -24082,36 +25017,186 @@
         <w:pStyle w:val="NormalWeb"/>
         <w:numPr>
           <w:ilvl w:val="0"/>
-          <w:numId w:val="55"/>
-        </w:numPr>
-        <w:spacing w:before="0" w:beforeAutospacing="0" w:after="240" w:afterAutospacing="0"/>
-        <w:textAlignment w:val="baseline"/>
-        <w:rPr>
-          <w:rFonts w:ascii="Roboto" w:eastAsiaTheme="minorHAnsi" w:hAnsi="Roboto" w:cs="Arial"/>
-          <w:lang w:eastAsia="en-US"/>
-        </w:rPr>
-      </w:pPr>
-      <w:r>
-        <w:rPr>
-          <w:rFonts w:ascii="Roboto" w:eastAsiaTheme="minorHAnsi" w:hAnsi="Roboto" w:cs="Arial"/>
-          <w:lang w:eastAsia="en-US"/>
-        </w:rPr>
-        <w:t>Το σύστημα</w:t>
-      </w:r>
-      <w:r>
-        <w:rPr>
-          <w:rFonts w:ascii="Roboto" w:eastAsiaTheme="minorHAnsi" w:hAnsi="Roboto" w:cs="Arial"/>
-          <w:lang w:eastAsia="en-US"/>
-        </w:rPr>
-        <w:t xml:space="preserve"> διαπιστώνει ότι η επιλεγμένη διαδρομή έχει ήδη αξιολογηθεί</w:t>
-      </w:r>
-    </w:p>
-    <w:p>
-      <w:pPr>
-        <w:pStyle w:val="NormalWeb"/>
-        <w:numPr>
-          <w:ilvl w:val="0"/>
-          <w:numId w:val="55"/>
+          <w:numId w:val="59"/>
+        </w:numPr>
+        <w:spacing w:before="0" w:beforeAutospacing="0" w:after="240" w:afterAutospacing="0"/>
+        <w:textAlignment w:val="baseline"/>
+        <w:rPr>
+          <w:rFonts w:ascii="Roboto" w:eastAsiaTheme="minorHAnsi" w:hAnsi="Roboto" w:cs="Arial"/>
+          <w:lang w:eastAsia="en-US"/>
+        </w:rPr>
+      </w:pPr>
+      <w:r>
+        <w:rPr>
+          <w:rFonts w:ascii="Roboto" w:eastAsiaTheme="minorHAnsi" w:hAnsi="Roboto" w:cs="Arial"/>
+          <w:lang w:eastAsia="en-US"/>
+        </w:rPr>
+        <w:t>Το σύστημα διαπιστώνει ότι η αξιολόγηση είναι εκτός του επιτρεπτού εύρους και δεν προχωράει με την υποβολή</w:t>
+      </w:r>
+    </w:p>
+    <w:p>
+      <w:pPr>
+        <w:pStyle w:val="NormalWeb"/>
+        <w:numPr>
+          <w:ilvl w:val="0"/>
+          <w:numId w:val="59"/>
+        </w:numPr>
+        <w:spacing w:before="0" w:beforeAutospacing="0" w:after="240" w:afterAutospacing="0"/>
+        <w:textAlignment w:val="baseline"/>
+        <w:rPr>
+          <w:rFonts w:ascii="Roboto" w:eastAsiaTheme="minorHAnsi" w:hAnsi="Roboto" w:cs="Arial"/>
+          <w:lang w:eastAsia="en-US"/>
+        </w:rPr>
+      </w:pPr>
+      <w:r>
+        <w:rPr>
+          <w:rFonts w:ascii="Roboto" w:eastAsiaTheme="minorHAnsi" w:hAnsi="Roboto" w:cs="Arial"/>
+          <w:lang w:eastAsia="en-US"/>
+        </w:rPr>
+        <w:t>Το σύστημα εμφανίζει κατάλληλο μήνυμα σφάλματος στον πελάτη και τον προτρέπει να τροποποιήσει την κριτική του</w:t>
+      </w:r>
+    </w:p>
+    <w:p>
+      <w:pPr>
+        <w:pStyle w:val="NormalWeb"/>
+        <w:numPr>
+          <w:ilvl w:val="0"/>
+          <w:numId w:val="59"/>
+        </w:numPr>
+        <w:spacing w:before="0" w:beforeAutospacing="0" w:after="240" w:afterAutospacing="0"/>
+        <w:textAlignment w:val="baseline"/>
+        <w:rPr>
+          <w:rFonts w:ascii="Roboto" w:eastAsiaTheme="minorHAnsi" w:hAnsi="Roboto" w:cs="Arial"/>
+          <w:lang w:eastAsia="en-US"/>
+        </w:rPr>
+      </w:pPr>
+      <w:r>
+        <w:rPr>
+          <w:rFonts w:ascii="Roboto" w:eastAsiaTheme="minorHAnsi" w:hAnsi="Roboto" w:cs="Arial"/>
+          <w:lang w:eastAsia="en-US"/>
+        </w:rPr>
+        <w:t xml:space="preserve">Επιστροφή στο βήμα </w:t>
+      </w:r>
+      <w:r>
+        <w:rPr>
+          <w:rFonts w:ascii="Roboto" w:eastAsiaTheme="minorHAnsi" w:hAnsi="Roboto" w:cs="Arial"/>
+          <w:lang w:eastAsia="en-US"/>
+        </w:rPr>
+        <w:t>1</w:t>
+      </w:r>
+      <w:r>
+        <w:rPr>
+          <w:rFonts w:ascii="Roboto" w:eastAsiaTheme="minorHAnsi" w:hAnsi="Roboto" w:cs="Arial"/>
+          <w:lang w:eastAsia="en-US"/>
+        </w:rPr>
+        <w:t>2</w:t>
+      </w:r>
+      <w:r>
+        <w:rPr>
+          <w:rFonts w:ascii="Roboto" w:eastAsiaTheme="minorHAnsi" w:hAnsi="Roboto" w:cs="Arial"/>
+          <w:lang w:eastAsia="en-US"/>
+        </w:rPr>
+        <w:t xml:space="preserve"> της βασικής ροής</w:t>
+      </w:r>
+    </w:p>
+    <w:p>
+      <w:pPr>
+        <w:spacing w:line="360" w:lineRule="auto"/>
+        <w:rPr>
+          <w:rFonts w:ascii="Roboto" w:eastAsiaTheme="majorEastAsia" w:hAnsi="Roboto" w:cs="Arial"/>
+          <w:b/>
+          <w:bCs/>
+          <w:sz w:val="24"/>
+          <w:szCs w:val="24"/>
+        </w:rPr>
+      </w:pPr>
+      <w:r>
+        <w:rPr>
+          <w:rFonts w:ascii="Roboto" w:eastAsiaTheme="majorEastAsia" w:hAnsi="Roboto" w:cs="Arial"/>
+          <w:b/>
+          <w:bCs/>
+          <w:sz w:val="24"/>
+          <w:szCs w:val="24"/>
+        </w:rPr>
+        <w:t xml:space="preserve">Εναλλακτική Ροή </w:t>
+      </w:r>
+      <w:r>
+        <w:rPr>
+          <w:rFonts w:ascii="Roboto" w:eastAsiaTheme="majorEastAsia" w:hAnsi="Roboto" w:cs="Arial"/>
+          <w:b/>
+          <w:bCs/>
+          <w:sz w:val="24"/>
+          <w:szCs w:val="24"/>
+        </w:rPr>
+        <w:t>6</w:t>
+      </w:r>
+      <w:r>
+        <w:rPr>
+          <w:rFonts w:ascii="Roboto" w:eastAsiaTheme="majorEastAsia" w:hAnsi="Roboto" w:cs="Arial"/>
+          <w:b/>
+          <w:bCs/>
+          <w:sz w:val="24"/>
+          <w:szCs w:val="24"/>
+        </w:rPr>
+        <w:t xml:space="preserve"> – </w:t>
+      </w:r>
+      <w:r>
+        <w:rPr>
+          <w:rFonts w:ascii="Roboto" w:eastAsiaTheme="majorEastAsia" w:hAnsi="Roboto" w:cs="Arial"/>
+          <w:b/>
+          <w:bCs/>
+          <w:sz w:val="24"/>
+          <w:szCs w:val="24"/>
+        </w:rPr>
+        <w:t>Σχόλιο μεγάλου μήκους</w:t>
+      </w:r>
+      <w:r>
+        <w:rPr>
+          <w:rFonts w:ascii="Roboto" w:eastAsiaTheme="majorEastAsia" w:hAnsi="Roboto" w:cs="Arial"/>
+          <w:b/>
+          <w:bCs/>
+          <w:sz w:val="24"/>
+          <w:szCs w:val="24"/>
+        </w:rPr>
+        <w:t xml:space="preserve"> (Βήμα </w:t>
+      </w:r>
+      <w:r>
+        <w:rPr>
+          <w:rFonts w:ascii="Roboto" w:eastAsiaTheme="majorEastAsia" w:hAnsi="Roboto" w:cs="Arial"/>
+          <w:b/>
+          <w:bCs/>
+          <w:sz w:val="24"/>
+          <w:szCs w:val="24"/>
+        </w:rPr>
+        <w:t>1</w:t>
+      </w:r>
+      <w:r>
+        <w:rPr>
+          <w:rFonts w:ascii="Roboto" w:eastAsiaTheme="majorEastAsia" w:hAnsi="Roboto" w:cs="Arial"/>
+          <w:b/>
+          <w:bCs/>
+          <w:sz w:val="24"/>
+          <w:szCs w:val="24"/>
+        </w:rPr>
+        <w:t>5</w:t>
+      </w:r>
+      <w:r>
+        <w:rPr>
+          <w:rFonts w:ascii="Roboto" w:eastAsiaTheme="majorEastAsia" w:hAnsi="Roboto" w:cs="Arial"/>
+          <w:b/>
+          <w:bCs/>
+          <w:sz w:val="24"/>
+          <w:szCs w:val="24"/>
+        </w:rPr>
+        <w:t>):</w:t>
+      </w:r>
+    </w:p>
+    <w:p>
+      <w:pPr>
+        <w:pStyle w:val="NormalWeb"/>
+        <w:numPr>
+          <w:ilvl w:val="0"/>
+          <w:numId w:val="60"/>
         </w:numPr>
         <w:spacing w:before="0" w:beforeAutospacing="0" w:after="240" w:afterAutospacing="0"/>
         <w:textAlignment w:val="baseline"/>
@@ -24126,785 +25211,65 @@
           <w:lang w:eastAsia="en-US"/>
         </w:rPr>
         <w:lastRenderedPageBreak/>
-        <w:t>Το σύστημα προβάλλει στον πελάτη την ήδη υπάρχουσα κριτική του</w:t>
-      </w:r>
-    </w:p>
-    <w:p>
-      <w:pPr>
-        <w:spacing w:line="360" w:lineRule="auto"/>
-        <w:rPr>
-          <w:rFonts w:ascii="Roboto" w:eastAsiaTheme="majorEastAsia" w:hAnsi="Roboto" w:cs="Arial"/>
-          <w:b/>
-          <w:bCs/>
-          <w:sz w:val="24"/>
-          <w:szCs w:val="24"/>
-        </w:rPr>
-      </w:pPr>
-      <w:r>
-        <w:rPr>
-          <w:rFonts w:ascii="Roboto" w:eastAsiaTheme="majorEastAsia" w:hAnsi="Roboto" w:cs="Arial"/>
-          <w:b/>
-          <w:bCs/>
-          <w:sz w:val="24"/>
-          <w:szCs w:val="24"/>
-        </w:rPr>
-        <w:t xml:space="preserve">Εναλλακτική Ροή </w:t>
-      </w:r>
-      <w:r>
-        <w:rPr>
-          <w:rFonts w:ascii="Roboto" w:eastAsiaTheme="majorEastAsia" w:hAnsi="Roboto" w:cs="Arial"/>
-          <w:b/>
-          <w:bCs/>
-          <w:sz w:val="24"/>
-          <w:szCs w:val="24"/>
+        <w:t>Το σύστημα διαπιστώνει ότι το σχόλιο που άφησε ο πελάτης ξεπερνάει το όριο χαρακτήρων</w:t>
+      </w:r>
+    </w:p>
+    <w:p>
+      <w:pPr>
+        <w:pStyle w:val="NormalWeb"/>
+        <w:numPr>
+          <w:ilvl w:val="0"/>
+          <w:numId w:val="60"/>
+        </w:numPr>
+        <w:spacing w:before="0" w:beforeAutospacing="0" w:after="240" w:afterAutospacing="0"/>
+        <w:textAlignment w:val="baseline"/>
+        <w:rPr>
+          <w:rFonts w:ascii="Roboto" w:eastAsiaTheme="minorHAnsi" w:hAnsi="Roboto" w:cs="Arial"/>
+          <w:lang w:eastAsia="en-US"/>
+        </w:rPr>
+      </w:pPr>
+      <w:r>
+        <w:rPr>
+          <w:rFonts w:ascii="Roboto" w:eastAsiaTheme="minorHAnsi" w:hAnsi="Roboto" w:cs="Arial"/>
+          <w:lang w:eastAsia="en-US"/>
+        </w:rPr>
+        <w:t>Το σύστημα εμφανίζει κατάλληλο μήνυμα σφάλματος στον πελάτη και τον προτρέπει να τροποποιήσει την κριτική του</w:t>
+      </w:r>
+    </w:p>
+    <w:p>
+      <w:pPr>
+        <w:pStyle w:val="NormalWeb"/>
+        <w:numPr>
+          <w:ilvl w:val="0"/>
+          <w:numId w:val="60"/>
+        </w:numPr>
+        <w:spacing w:before="0" w:beforeAutospacing="0" w:after="240" w:afterAutospacing="0"/>
+        <w:textAlignment w:val="baseline"/>
+        <w:rPr>
+          <w:rFonts w:ascii="Roboto" w:eastAsiaTheme="minorHAnsi" w:hAnsi="Roboto" w:cs="Arial"/>
+          <w:lang w:eastAsia="en-US"/>
+        </w:rPr>
+      </w:pPr>
+      <w:r>
+        <w:rPr>
+          <w:rFonts w:ascii="Roboto" w:eastAsiaTheme="minorHAnsi" w:hAnsi="Roboto" w:cs="Arial"/>
+          <w:lang w:eastAsia="en-US"/>
+        </w:rPr>
+        <w:t xml:space="preserve">Επιστροφή στο βήμα </w:t>
+      </w:r>
+      <w:r>
+        <w:rPr>
+          <w:rFonts w:ascii="Roboto" w:eastAsiaTheme="minorHAnsi" w:hAnsi="Roboto" w:cs="Arial"/>
+          <w:lang w:eastAsia="en-US"/>
+        </w:rPr>
+        <w:t>1</w:t>
+      </w:r>
+      <w:r>
+        <w:rPr>
+          <w:rFonts w:ascii="Roboto" w:eastAsiaTheme="minorHAnsi" w:hAnsi="Roboto" w:cs="Arial"/>
+          <w:lang w:eastAsia="en-US"/>
         </w:rPr>
         <w:t>2</w:t>
-      </w:r>
-      <w:r>
-        <w:rPr>
-          <w:rFonts w:ascii="Roboto" w:eastAsiaTheme="majorEastAsia" w:hAnsi="Roboto" w:cs="Arial"/>
-          <w:b/>
-          <w:bCs/>
-          <w:sz w:val="24"/>
-          <w:szCs w:val="24"/>
-        </w:rPr>
-        <w:t xml:space="preserve"> – </w:t>
-      </w:r>
-      <w:r>
-        <w:rPr>
-          <w:rFonts w:ascii="Roboto" w:eastAsiaTheme="majorEastAsia" w:hAnsi="Roboto" w:cs="Arial"/>
-          <w:b/>
-          <w:bCs/>
-          <w:sz w:val="24"/>
-          <w:szCs w:val="24"/>
-        </w:rPr>
-        <w:t>Ενοικίαση εκτός πόλης</w:t>
-      </w:r>
-      <w:r>
-        <w:rPr>
-          <w:rFonts w:ascii="Roboto" w:eastAsiaTheme="majorEastAsia" w:hAnsi="Roboto" w:cs="Arial"/>
-          <w:b/>
-          <w:bCs/>
-          <w:sz w:val="24"/>
-          <w:szCs w:val="24"/>
-        </w:rPr>
-        <w:t xml:space="preserve"> (</w:t>
-      </w:r>
-      <w:r>
-        <w:rPr>
-          <w:rFonts w:ascii="Roboto" w:eastAsiaTheme="majorEastAsia" w:hAnsi="Roboto" w:cs="Arial"/>
-          <w:b/>
-          <w:bCs/>
-          <w:sz w:val="24"/>
-          <w:szCs w:val="24"/>
-        </w:rPr>
-        <w:t>Βήμα</w:t>
-      </w:r>
-      <w:r>
-        <w:rPr>
-          <w:rFonts w:ascii="Roboto" w:eastAsiaTheme="majorEastAsia" w:hAnsi="Roboto" w:cs="Arial"/>
-          <w:b/>
-          <w:bCs/>
-          <w:sz w:val="24"/>
-          <w:szCs w:val="24"/>
-        </w:rPr>
-        <w:t xml:space="preserve"> </w:t>
-      </w:r>
-      <w:r>
-        <w:rPr>
-          <w:rFonts w:ascii="Roboto" w:eastAsiaTheme="majorEastAsia" w:hAnsi="Roboto" w:cs="Arial"/>
-          <w:b/>
-          <w:bCs/>
-          <w:sz w:val="24"/>
-          <w:szCs w:val="24"/>
-        </w:rPr>
-        <w:t>7</w:t>
-      </w:r>
-      <w:r>
-        <w:rPr>
-          <w:rFonts w:ascii="Roboto" w:eastAsiaTheme="majorEastAsia" w:hAnsi="Roboto" w:cs="Arial"/>
-          <w:b/>
-          <w:bCs/>
-          <w:sz w:val="24"/>
-          <w:szCs w:val="24"/>
-        </w:rPr>
-        <w:t>):</w:t>
-      </w:r>
-    </w:p>
-    <w:p>
-      <w:pPr>
-        <w:pStyle w:val="NormalWeb"/>
-        <w:numPr>
-          <w:ilvl w:val="0"/>
-          <w:numId w:val="57"/>
-        </w:numPr>
-        <w:spacing w:before="0" w:beforeAutospacing="0" w:after="240" w:afterAutospacing="0"/>
-        <w:textAlignment w:val="baseline"/>
-        <w:rPr>
-          <w:rFonts w:ascii="Roboto" w:eastAsiaTheme="minorHAnsi" w:hAnsi="Roboto" w:cs="Arial"/>
-          <w:lang w:eastAsia="en-US"/>
-        </w:rPr>
-      </w:pPr>
-      <w:r>
-        <w:rPr>
-          <w:rFonts w:ascii="Roboto" w:eastAsiaTheme="minorHAnsi" w:hAnsi="Roboto" w:cs="Arial"/>
-          <w:lang w:eastAsia="en-US"/>
-        </w:rPr>
-        <w:t>Το σύστημα εντοπίζει ότι η διαδρομή αφορά ενοικίαση εκτός πόλης</w:t>
-      </w:r>
-    </w:p>
-    <w:p>
-      <w:pPr>
-        <w:pStyle w:val="NormalWeb"/>
-        <w:numPr>
-          <w:ilvl w:val="0"/>
-          <w:numId w:val="57"/>
-        </w:numPr>
-        <w:spacing w:before="0" w:beforeAutospacing="0" w:after="240" w:afterAutospacing="0"/>
-        <w:textAlignment w:val="baseline"/>
-        <w:rPr>
-          <w:rFonts w:ascii="Roboto" w:eastAsiaTheme="minorHAnsi" w:hAnsi="Roboto" w:cs="Arial"/>
-          <w:lang w:eastAsia="en-US"/>
-        </w:rPr>
-      </w:pPr>
-      <w:r>
-        <w:rPr>
-          <w:rFonts w:ascii="Roboto" w:eastAsiaTheme="minorHAnsi" w:hAnsi="Roboto" w:cs="Arial"/>
-          <w:lang w:eastAsia="en-US"/>
-        </w:rPr>
-        <w:t xml:space="preserve">Το σύστημα εμφανίζει </w:t>
-      </w:r>
-      <w:r>
-        <w:rPr>
-          <w:rFonts w:ascii="Roboto" w:eastAsiaTheme="minorHAnsi" w:hAnsi="Roboto" w:cs="Arial"/>
-          <w:lang w:eastAsia="en-US"/>
-        </w:rPr>
-        <w:t xml:space="preserve">τις διαθέσιμες </w:t>
-      </w:r>
-      <w:r>
-        <w:rPr>
-          <w:rFonts w:ascii="Roboto" w:eastAsiaTheme="minorHAnsi" w:hAnsi="Roboto" w:cs="Arial"/>
-          <w:lang w:eastAsia="en-US"/>
-        </w:rPr>
-        <w:t xml:space="preserve">επιλογές για </w:t>
-      </w:r>
-      <w:r>
-        <w:rPr>
-          <w:rFonts w:ascii="Roboto" w:eastAsiaTheme="minorHAnsi" w:hAnsi="Roboto" w:cs="Arial"/>
-          <w:lang w:eastAsia="en-US"/>
-        </w:rPr>
-        <w:t xml:space="preserve">την </w:t>
-      </w:r>
-      <w:r>
-        <w:rPr>
-          <w:rFonts w:ascii="Roboto" w:eastAsiaTheme="minorHAnsi" w:hAnsi="Roboto" w:cs="Arial"/>
-          <w:lang w:eastAsia="en-US"/>
-        </w:rPr>
-        <w:t xml:space="preserve">αξιολόγηση του </w:t>
-      </w:r>
-      <w:r>
-        <w:rPr>
-          <w:rFonts w:ascii="Roboto" w:eastAsiaTheme="minorHAnsi" w:hAnsi="Roboto" w:cs="Arial"/>
-          <w:lang w:eastAsia="en-US"/>
-        </w:rPr>
-        <w:t>οχήματος και της εξυπηρέτησης στο γκαράζ απ’ όπου παρέλαβε το όχημα</w:t>
-      </w:r>
-    </w:p>
-    <w:p>
-      <w:pPr>
-        <w:pStyle w:val="NormalWeb"/>
-        <w:numPr>
-          <w:ilvl w:val="0"/>
-          <w:numId w:val="57"/>
-        </w:numPr>
-        <w:spacing w:before="0" w:beforeAutospacing="0" w:after="240" w:afterAutospacing="0"/>
-        <w:textAlignment w:val="baseline"/>
-        <w:rPr>
-          <w:rFonts w:ascii="Roboto" w:eastAsiaTheme="minorHAnsi" w:hAnsi="Roboto" w:cs="Arial"/>
-          <w:lang w:eastAsia="en-US"/>
-        </w:rPr>
-      </w:pPr>
-      <w:r>
-        <w:rPr>
-          <w:rFonts w:ascii="Roboto" w:eastAsiaTheme="minorHAnsi" w:hAnsi="Roboto" w:cs="Arial"/>
-          <w:lang w:eastAsia="en-US"/>
-        </w:rPr>
-        <w:t xml:space="preserve">Επιστροφή στο βήμα </w:t>
-      </w:r>
-      <w:r>
-        <w:rPr>
-          <w:rFonts w:ascii="Roboto" w:eastAsiaTheme="minorHAnsi" w:hAnsi="Roboto" w:cs="Arial"/>
-          <w:lang w:eastAsia="en-US"/>
-        </w:rPr>
-        <w:t>10</w:t>
-      </w:r>
-      <w:r>
-        <w:rPr>
-          <w:rFonts w:ascii="Roboto" w:eastAsiaTheme="minorHAnsi" w:hAnsi="Roboto" w:cs="Arial"/>
-          <w:lang w:eastAsia="en-US"/>
-        </w:rPr>
-        <w:t xml:space="preserve"> της βασικής ροής</w:t>
-      </w:r>
-    </w:p>
-    <w:p>
-      <w:pPr>
-        <w:spacing w:line="360" w:lineRule="auto"/>
-        <w:rPr>
-          <w:rFonts w:ascii="Roboto" w:eastAsiaTheme="majorEastAsia" w:hAnsi="Roboto" w:cs="Arial"/>
-          <w:b/>
-          <w:bCs/>
-          <w:sz w:val="24"/>
-          <w:szCs w:val="24"/>
-        </w:rPr>
-      </w:pPr>
-      <w:r>
-        <w:rPr>
-          <w:rFonts w:ascii="Roboto" w:eastAsiaTheme="majorEastAsia" w:hAnsi="Roboto" w:cs="Arial"/>
-          <w:b/>
-          <w:bCs/>
-          <w:sz w:val="24"/>
-          <w:szCs w:val="24"/>
-        </w:rPr>
-        <w:t xml:space="preserve">Εναλλακτική Ροή </w:t>
-      </w:r>
-      <w:r>
-        <w:rPr>
-          <w:rFonts w:ascii="Roboto" w:eastAsiaTheme="majorEastAsia" w:hAnsi="Roboto" w:cs="Arial"/>
-          <w:b/>
-          <w:bCs/>
-          <w:sz w:val="24"/>
-          <w:szCs w:val="24"/>
-        </w:rPr>
-        <w:t>3</w:t>
-      </w:r>
-      <w:r>
-        <w:rPr>
-          <w:rFonts w:ascii="Roboto" w:eastAsiaTheme="majorEastAsia" w:hAnsi="Roboto" w:cs="Arial"/>
-          <w:b/>
-          <w:bCs/>
-          <w:sz w:val="24"/>
-          <w:szCs w:val="24"/>
-        </w:rPr>
-        <w:t xml:space="preserve"> – </w:t>
-      </w:r>
-      <w:r>
-        <w:rPr>
-          <w:rFonts w:ascii="Roboto" w:eastAsiaTheme="majorEastAsia" w:hAnsi="Roboto" w:cs="Arial"/>
-          <w:b/>
-          <w:bCs/>
-          <w:sz w:val="24"/>
-          <w:szCs w:val="24"/>
-        </w:rPr>
-        <w:t xml:space="preserve">Μετακίνηση με ταξί </w:t>
-      </w:r>
-      <w:r>
-        <w:rPr>
-          <w:rFonts w:ascii="Roboto" w:eastAsiaTheme="majorEastAsia" w:hAnsi="Roboto" w:cs="Arial"/>
-          <w:b/>
-          <w:bCs/>
-          <w:sz w:val="24"/>
-          <w:szCs w:val="24"/>
-        </w:rPr>
-        <w:t>(</w:t>
-      </w:r>
-      <w:r>
-        <w:rPr>
-          <w:rFonts w:ascii="Roboto" w:eastAsiaTheme="majorEastAsia" w:hAnsi="Roboto" w:cs="Arial"/>
-          <w:b/>
-          <w:bCs/>
-          <w:sz w:val="24"/>
-          <w:szCs w:val="24"/>
-        </w:rPr>
-        <w:t>Βήμα</w:t>
-      </w:r>
-      <w:r>
-        <w:rPr>
-          <w:rFonts w:ascii="Roboto" w:eastAsiaTheme="majorEastAsia" w:hAnsi="Roboto" w:cs="Arial"/>
-          <w:b/>
-          <w:bCs/>
-          <w:sz w:val="24"/>
-          <w:szCs w:val="24"/>
-        </w:rPr>
-        <w:t xml:space="preserve"> </w:t>
-      </w:r>
-      <w:r>
-        <w:rPr>
-          <w:rFonts w:ascii="Roboto" w:eastAsiaTheme="majorEastAsia" w:hAnsi="Roboto" w:cs="Arial"/>
-          <w:b/>
-          <w:bCs/>
-          <w:sz w:val="24"/>
-          <w:szCs w:val="24"/>
-        </w:rPr>
-        <w:t>7</w:t>
-      </w:r>
-      <w:r>
-        <w:rPr>
-          <w:rFonts w:ascii="Roboto" w:eastAsiaTheme="majorEastAsia" w:hAnsi="Roboto" w:cs="Arial"/>
-          <w:b/>
-          <w:bCs/>
-          <w:sz w:val="24"/>
-          <w:szCs w:val="24"/>
-        </w:rPr>
-        <w:t>):</w:t>
-      </w:r>
-    </w:p>
-    <w:p>
-      <w:pPr>
-        <w:pStyle w:val="NormalWeb"/>
-        <w:numPr>
-          <w:ilvl w:val="0"/>
-          <w:numId w:val="58"/>
-        </w:numPr>
-        <w:spacing w:before="0" w:beforeAutospacing="0" w:after="240" w:afterAutospacing="0"/>
-        <w:textAlignment w:val="baseline"/>
-        <w:rPr>
-          <w:rFonts w:ascii="Roboto" w:eastAsiaTheme="minorHAnsi" w:hAnsi="Roboto" w:cs="Arial"/>
-          <w:lang w:eastAsia="en-US"/>
-        </w:rPr>
-      </w:pPr>
-      <w:r>
-        <w:rPr>
-          <w:rFonts w:ascii="Roboto" w:eastAsiaTheme="minorHAnsi" w:hAnsi="Roboto" w:cs="Arial"/>
-          <w:lang w:eastAsia="en-US"/>
-        </w:rPr>
-        <w:t>Το σύστημα εντοπίζει ότι η διαδρομή αφορά μετακίνηση με ταξί</w:t>
-      </w:r>
-    </w:p>
-    <w:p>
-      <w:pPr>
-        <w:pStyle w:val="NormalWeb"/>
-        <w:numPr>
-          <w:ilvl w:val="0"/>
-          <w:numId w:val="58"/>
-        </w:numPr>
-        <w:spacing w:before="0" w:beforeAutospacing="0" w:after="240" w:afterAutospacing="0"/>
-        <w:textAlignment w:val="baseline"/>
-        <w:rPr>
-          <w:rFonts w:ascii="Roboto" w:eastAsiaTheme="minorHAnsi" w:hAnsi="Roboto" w:cs="Arial"/>
-          <w:lang w:eastAsia="en-US"/>
-        </w:rPr>
-      </w:pPr>
-      <w:r>
-        <w:rPr>
-          <w:rFonts w:ascii="Roboto" w:eastAsiaTheme="minorHAnsi" w:hAnsi="Roboto" w:cs="Arial"/>
-          <w:lang w:eastAsia="en-US"/>
-        </w:rPr>
-        <w:t xml:space="preserve">Το σύστημα εμφανίζει </w:t>
-      </w:r>
-      <w:r>
-        <w:rPr>
-          <w:rFonts w:ascii="Roboto" w:eastAsiaTheme="minorHAnsi" w:hAnsi="Roboto" w:cs="Arial"/>
-          <w:lang w:eastAsia="en-US"/>
-        </w:rPr>
-        <w:t xml:space="preserve">τις διαθέσιμες </w:t>
-      </w:r>
-      <w:r>
-        <w:rPr>
-          <w:rFonts w:ascii="Roboto" w:eastAsiaTheme="minorHAnsi" w:hAnsi="Roboto" w:cs="Arial"/>
-          <w:lang w:eastAsia="en-US"/>
-        </w:rPr>
-        <w:t xml:space="preserve">επιλογές για </w:t>
-      </w:r>
-      <w:r>
-        <w:rPr>
-          <w:rFonts w:ascii="Roboto" w:eastAsiaTheme="minorHAnsi" w:hAnsi="Roboto" w:cs="Arial"/>
-          <w:lang w:eastAsia="en-US"/>
-        </w:rPr>
-        <w:t xml:space="preserve">την </w:t>
-      </w:r>
-      <w:r>
-        <w:rPr>
-          <w:rFonts w:ascii="Roboto" w:eastAsiaTheme="minorHAnsi" w:hAnsi="Roboto" w:cs="Arial"/>
-          <w:lang w:eastAsia="en-US"/>
-        </w:rPr>
-        <w:t xml:space="preserve">αξιολόγηση του </w:t>
-      </w:r>
-      <w:r>
-        <w:rPr>
-          <w:rFonts w:ascii="Roboto" w:eastAsiaTheme="minorHAnsi" w:hAnsi="Roboto" w:cs="Arial"/>
-          <w:lang w:eastAsia="en-US"/>
-        </w:rPr>
-        <w:t>οχήματος και τ</w:t>
-      </w:r>
-      <w:r>
-        <w:rPr>
-          <w:rFonts w:ascii="Roboto" w:eastAsiaTheme="minorHAnsi" w:hAnsi="Roboto" w:cs="Arial"/>
-          <w:lang w:eastAsia="en-US"/>
-        </w:rPr>
-        <w:t>ου οδηγού ταξί</w:t>
-      </w:r>
-    </w:p>
-    <w:p>
-      <w:pPr>
-        <w:pStyle w:val="NormalWeb"/>
-        <w:numPr>
-          <w:ilvl w:val="0"/>
-          <w:numId w:val="58"/>
-        </w:numPr>
-        <w:spacing w:before="0" w:beforeAutospacing="0" w:after="240" w:afterAutospacing="0"/>
-        <w:textAlignment w:val="baseline"/>
-        <w:rPr>
-          <w:rFonts w:ascii="Roboto" w:eastAsiaTheme="minorHAnsi" w:hAnsi="Roboto" w:cs="Arial"/>
-          <w:lang w:eastAsia="en-US"/>
-        </w:rPr>
-      </w:pPr>
-      <w:r>
-        <w:rPr>
-          <w:rFonts w:ascii="Roboto" w:eastAsiaTheme="minorHAnsi" w:hAnsi="Roboto" w:cs="Arial"/>
-          <w:lang w:eastAsia="en-US"/>
-        </w:rPr>
-        <w:t xml:space="preserve">Επιστροφή στο βήμα </w:t>
-      </w:r>
-      <w:r>
-        <w:rPr>
-          <w:rFonts w:ascii="Roboto" w:eastAsiaTheme="minorHAnsi" w:hAnsi="Roboto" w:cs="Arial"/>
-          <w:lang w:eastAsia="en-US"/>
-        </w:rPr>
-        <w:t>10</w:t>
-      </w:r>
-      <w:r>
-        <w:rPr>
-          <w:rFonts w:ascii="Roboto" w:eastAsiaTheme="minorHAnsi" w:hAnsi="Roboto" w:cs="Arial"/>
-          <w:lang w:eastAsia="en-US"/>
-        </w:rPr>
-        <w:t xml:space="preserve"> της βασικής ροής</w:t>
-      </w:r>
-    </w:p>
-    <w:p>
-      <w:pPr>
-        <w:spacing w:line="360" w:lineRule="auto"/>
-        <w:rPr>
-          <w:rFonts w:ascii="Roboto" w:eastAsiaTheme="majorEastAsia" w:hAnsi="Roboto" w:cs="Arial"/>
-          <w:b/>
-          <w:bCs/>
-          <w:sz w:val="24"/>
-          <w:szCs w:val="24"/>
-        </w:rPr>
-      </w:pPr>
-      <w:r>
-        <w:rPr>
-          <w:rFonts w:ascii="Roboto" w:eastAsiaTheme="majorEastAsia" w:hAnsi="Roboto" w:cs="Arial"/>
-          <w:b/>
-          <w:bCs/>
-          <w:sz w:val="24"/>
-          <w:szCs w:val="24"/>
-        </w:rPr>
-        <w:t xml:space="preserve">Εναλλακτική Ροή </w:t>
-      </w:r>
-      <w:r>
-        <w:rPr>
-          <w:rFonts w:ascii="Roboto" w:eastAsiaTheme="majorEastAsia" w:hAnsi="Roboto" w:cs="Arial"/>
-          <w:b/>
-          <w:bCs/>
-          <w:sz w:val="24"/>
-          <w:szCs w:val="24"/>
-        </w:rPr>
-        <w:t>4</w:t>
-      </w:r>
-      <w:r>
-        <w:rPr>
-          <w:rFonts w:ascii="Roboto" w:eastAsiaTheme="majorEastAsia" w:hAnsi="Roboto" w:cs="Arial"/>
-          <w:b/>
-          <w:bCs/>
-          <w:sz w:val="24"/>
-          <w:szCs w:val="24"/>
-        </w:rPr>
-        <w:t xml:space="preserve"> – </w:t>
-      </w:r>
-      <w:r>
-        <w:rPr>
-          <w:rFonts w:ascii="Roboto" w:eastAsiaTheme="majorEastAsia" w:hAnsi="Roboto" w:cs="Arial"/>
-          <w:b/>
-          <w:bCs/>
-          <w:sz w:val="24"/>
-          <w:szCs w:val="24"/>
-        </w:rPr>
-        <w:t>Αξιολόγηση εκτός επιτρεπτού εύρους</w:t>
-      </w:r>
-      <w:r>
-        <w:rPr>
-          <w:rFonts w:ascii="Roboto" w:eastAsiaTheme="majorEastAsia" w:hAnsi="Roboto" w:cs="Arial"/>
-          <w:b/>
-          <w:bCs/>
-          <w:sz w:val="24"/>
-          <w:szCs w:val="24"/>
-        </w:rPr>
-        <w:t xml:space="preserve"> (Βήμα </w:t>
-      </w:r>
-      <w:r>
-        <w:rPr>
-          <w:rFonts w:ascii="Roboto" w:eastAsiaTheme="majorEastAsia" w:hAnsi="Roboto" w:cs="Arial"/>
-          <w:b/>
-          <w:bCs/>
-          <w:sz w:val="24"/>
-          <w:szCs w:val="24"/>
-        </w:rPr>
-        <w:t>1</w:t>
-      </w:r>
-      <w:r>
-        <w:rPr>
-          <w:rFonts w:ascii="Roboto" w:eastAsiaTheme="majorEastAsia" w:hAnsi="Roboto" w:cs="Arial"/>
-          <w:b/>
-          <w:bCs/>
-          <w:sz w:val="24"/>
-          <w:szCs w:val="24"/>
-        </w:rPr>
-        <w:t>1</w:t>
-      </w:r>
-      <w:r>
-        <w:rPr>
-          <w:rFonts w:ascii="Roboto" w:eastAsiaTheme="majorEastAsia" w:hAnsi="Roboto" w:cs="Arial"/>
-          <w:b/>
-          <w:bCs/>
-          <w:sz w:val="24"/>
-          <w:szCs w:val="24"/>
-        </w:rPr>
-        <w:t>):</w:t>
-      </w:r>
-    </w:p>
-    <w:p>
-      <w:pPr>
-        <w:pStyle w:val="NormalWeb"/>
-        <w:numPr>
-          <w:ilvl w:val="0"/>
-          <w:numId w:val="59"/>
-        </w:numPr>
-        <w:spacing w:before="0" w:beforeAutospacing="0" w:after="240" w:afterAutospacing="0"/>
-        <w:textAlignment w:val="baseline"/>
-        <w:rPr>
-          <w:rFonts w:ascii="Roboto" w:eastAsiaTheme="minorHAnsi" w:hAnsi="Roboto" w:cs="Arial"/>
-          <w:lang w:eastAsia="en-US"/>
-        </w:rPr>
-      </w:pPr>
-      <w:r>
-        <w:rPr>
-          <w:rFonts w:ascii="Roboto" w:eastAsiaTheme="minorHAnsi" w:hAnsi="Roboto" w:cs="Arial"/>
-          <w:lang w:eastAsia="en-US"/>
-        </w:rPr>
-        <w:t>Το σύστημα διαπιστώνει ότι η αξιολόγηση είναι εκτός του επιτρεπτού εύρους και δεν προχωράει με την υποβολή</w:t>
-      </w:r>
-    </w:p>
-    <w:p>
-      <w:pPr>
-        <w:pStyle w:val="NormalWeb"/>
-        <w:numPr>
-          <w:ilvl w:val="0"/>
-          <w:numId w:val="59"/>
-        </w:numPr>
-        <w:spacing w:before="0" w:beforeAutospacing="0" w:after="240" w:afterAutospacing="0"/>
-        <w:textAlignment w:val="baseline"/>
-        <w:rPr>
-          <w:rFonts w:ascii="Roboto" w:eastAsiaTheme="minorHAnsi" w:hAnsi="Roboto" w:cs="Arial"/>
-          <w:lang w:eastAsia="en-US"/>
-        </w:rPr>
-      </w:pPr>
-      <w:r>
-        <w:rPr>
-          <w:rFonts w:ascii="Roboto" w:eastAsiaTheme="minorHAnsi" w:hAnsi="Roboto" w:cs="Arial"/>
-          <w:lang w:eastAsia="en-US"/>
-        </w:rPr>
-        <w:t>Το σύστημα εμφανίζει κατάλληλο μήνυμα σφάλματος στον πελάτη και τον προτρέπει να τροποποιήσει την κριτική του</w:t>
-      </w:r>
-    </w:p>
-    <w:p>
-      <w:pPr>
-        <w:pStyle w:val="NormalWeb"/>
-        <w:numPr>
-          <w:ilvl w:val="0"/>
-          <w:numId w:val="59"/>
-        </w:numPr>
-        <w:spacing w:before="0" w:beforeAutospacing="0" w:after="240" w:afterAutospacing="0"/>
-        <w:textAlignment w:val="baseline"/>
-        <w:rPr>
-          <w:rFonts w:ascii="Roboto" w:eastAsiaTheme="minorHAnsi" w:hAnsi="Roboto" w:cs="Arial"/>
-          <w:lang w:eastAsia="en-US"/>
-        </w:rPr>
-      </w:pPr>
-      <w:r>
-        <w:rPr>
-          <w:rFonts w:ascii="Roboto" w:eastAsiaTheme="minorHAnsi" w:hAnsi="Roboto" w:cs="Arial"/>
-          <w:lang w:eastAsia="en-US"/>
-        </w:rPr>
-        <w:t xml:space="preserve">Επιστροφή στο βήμα </w:t>
-      </w:r>
-      <w:r>
-        <w:rPr>
-          <w:rFonts w:ascii="Roboto" w:eastAsiaTheme="minorHAnsi" w:hAnsi="Roboto" w:cs="Arial"/>
-          <w:lang w:eastAsia="en-US"/>
-        </w:rPr>
-        <w:t>10</w:t>
-      </w:r>
-      <w:r>
-        <w:rPr>
-          <w:rFonts w:ascii="Roboto" w:eastAsiaTheme="minorHAnsi" w:hAnsi="Roboto" w:cs="Arial"/>
-          <w:lang w:eastAsia="en-US"/>
-        </w:rPr>
-        <w:t xml:space="preserve"> της βασικής ροής</w:t>
-      </w:r>
-    </w:p>
-    <w:p>
-      <w:pPr>
-        <w:spacing w:line="360" w:lineRule="auto"/>
-        <w:rPr>
-          <w:rFonts w:ascii="Roboto" w:eastAsiaTheme="majorEastAsia" w:hAnsi="Roboto" w:cs="Arial"/>
-          <w:b/>
-          <w:bCs/>
-          <w:sz w:val="24"/>
-          <w:szCs w:val="24"/>
-        </w:rPr>
-      </w:pPr>
-      <w:r>
-        <w:rPr>
-          <w:rFonts w:ascii="Roboto" w:eastAsiaTheme="majorEastAsia" w:hAnsi="Roboto" w:cs="Arial"/>
-          <w:b/>
-          <w:bCs/>
-          <w:sz w:val="24"/>
-          <w:szCs w:val="24"/>
-        </w:rPr>
-        <w:t xml:space="preserve">Εναλλακτική Ροή </w:t>
-      </w:r>
-      <w:r>
-        <w:rPr>
-          <w:rFonts w:ascii="Roboto" w:eastAsiaTheme="majorEastAsia" w:hAnsi="Roboto" w:cs="Arial"/>
-          <w:b/>
-          <w:bCs/>
-          <w:sz w:val="24"/>
-          <w:szCs w:val="24"/>
-        </w:rPr>
-        <w:t>5</w:t>
-      </w:r>
-      <w:r>
-        <w:rPr>
-          <w:rFonts w:ascii="Roboto" w:eastAsiaTheme="majorEastAsia" w:hAnsi="Roboto" w:cs="Arial"/>
-          <w:b/>
-          <w:bCs/>
-          <w:sz w:val="24"/>
-          <w:szCs w:val="24"/>
-        </w:rPr>
-        <w:t xml:space="preserve"> – </w:t>
-      </w:r>
-      <w:r>
-        <w:rPr>
-          <w:rFonts w:ascii="Roboto" w:eastAsiaTheme="majorEastAsia" w:hAnsi="Roboto" w:cs="Arial"/>
-          <w:b/>
-          <w:bCs/>
-          <w:sz w:val="24"/>
-          <w:szCs w:val="24"/>
-        </w:rPr>
-        <w:t>Σχόλιο μεγάλου μήκους</w:t>
-      </w:r>
-      <w:r>
-        <w:rPr>
-          <w:rFonts w:ascii="Roboto" w:eastAsiaTheme="majorEastAsia" w:hAnsi="Roboto" w:cs="Arial"/>
-          <w:b/>
-          <w:bCs/>
-          <w:sz w:val="24"/>
-          <w:szCs w:val="24"/>
-        </w:rPr>
-        <w:t xml:space="preserve"> (Βήμα </w:t>
-      </w:r>
-      <w:r>
-        <w:rPr>
-          <w:rFonts w:ascii="Roboto" w:eastAsiaTheme="majorEastAsia" w:hAnsi="Roboto" w:cs="Arial"/>
-          <w:b/>
-          <w:bCs/>
-          <w:sz w:val="24"/>
-          <w:szCs w:val="24"/>
-        </w:rPr>
-        <w:t>1</w:t>
-      </w:r>
-      <w:r>
-        <w:rPr>
-          <w:rFonts w:ascii="Roboto" w:eastAsiaTheme="majorEastAsia" w:hAnsi="Roboto" w:cs="Arial"/>
-          <w:b/>
-          <w:bCs/>
-          <w:sz w:val="24"/>
-          <w:szCs w:val="24"/>
-        </w:rPr>
-        <w:t>3</w:t>
-      </w:r>
-      <w:r>
-        <w:rPr>
-          <w:rFonts w:ascii="Roboto" w:eastAsiaTheme="majorEastAsia" w:hAnsi="Roboto" w:cs="Arial"/>
-          <w:b/>
-          <w:bCs/>
-          <w:sz w:val="24"/>
-          <w:szCs w:val="24"/>
-        </w:rPr>
-        <w:t>):</w:t>
-      </w:r>
-    </w:p>
-    <w:p>
-      <w:pPr>
-        <w:pStyle w:val="NormalWeb"/>
-        <w:numPr>
-          <w:ilvl w:val="0"/>
-          <w:numId w:val="60"/>
-        </w:numPr>
-        <w:spacing w:before="0" w:beforeAutospacing="0" w:after="240" w:afterAutospacing="0"/>
-        <w:textAlignment w:val="baseline"/>
-        <w:rPr>
-          <w:rFonts w:ascii="Roboto" w:eastAsiaTheme="minorHAnsi" w:hAnsi="Roboto" w:cs="Arial"/>
-          <w:lang w:eastAsia="en-US"/>
-        </w:rPr>
-      </w:pPr>
-      <w:r>
-        <w:rPr>
-          <w:rFonts w:ascii="Roboto" w:eastAsiaTheme="minorHAnsi" w:hAnsi="Roboto" w:cs="Arial"/>
-          <w:lang w:eastAsia="en-US"/>
-        </w:rPr>
-        <w:t>Το σύστημα διαπιστώνει ότι το σχόλιο που άφησε ο πελάτης ξεπερνάει το όριο χαρακτήρων</w:t>
-      </w:r>
-    </w:p>
-    <w:p>
-      <w:pPr>
-        <w:pStyle w:val="NormalWeb"/>
-        <w:numPr>
-          <w:ilvl w:val="0"/>
-          <w:numId w:val="60"/>
-        </w:numPr>
-        <w:spacing w:before="0" w:beforeAutospacing="0" w:after="240" w:afterAutospacing="0"/>
-        <w:textAlignment w:val="baseline"/>
-        <w:rPr>
-          <w:rFonts w:ascii="Roboto" w:eastAsiaTheme="minorHAnsi" w:hAnsi="Roboto" w:cs="Arial"/>
-          <w:lang w:eastAsia="en-US"/>
-        </w:rPr>
-      </w:pPr>
-      <w:r>
-        <w:rPr>
-          <w:rFonts w:ascii="Roboto" w:eastAsiaTheme="minorHAnsi" w:hAnsi="Roboto" w:cs="Arial"/>
-          <w:lang w:eastAsia="en-US"/>
-        </w:rPr>
-        <w:t>Το σύστημα εμφανίζει κατάλληλο μήνυμα σφάλματος στον πελάτη και τον προτρέπει να τροποποιήσει την κριτική του</w:t>
-      </w:r>
-    </w:p>
-    <w:p>
-      <w:pPr>
-        <w:pStyle w:val="NormalWeb"/>
-        <w:numPr>
-          <w:ilvl w:val="0"/>
-          <w:numId w:val="60"/>
-        </w:numPr>
-        <w:spacing w:before="0" w:beforeAutospacing="0" w:after="240" w:afterAutospacing="0"/>
-        <w:textAlignment w:val="baseline"/>
-        <w:rPr>
-          <w:rFonts w:ascii="Roboto" w:eastAsiaTheme="minorHAnsi" w:hAnsi="Roboto" w:cs="Arial"/>
-          <w:lang w:eastAsia="en-US"/>
-        </w:rPr>
-      </w:pPr>
-      <w:r>
-        <w:rPr>
-          <w:rFonts w:ascii="Roboto" w:eastAsiaTheme="minorHAnsi" w:hAnsi="Roboto" w:cs="Arial"/>
-          <w:lang w:eastAsia="en-US"/>
-        </w:rPr>
-        <w:t xml:space="preserve">Επιστροφή στο βήμα </w:t>
-      </w:r>
-      <w:r>
-        <w:rPr>
-          <w:rFonts w:ascii="Roboto" w:eastAsiaTheme="minorHAnsi" w:hAnsi="Roboto" w:cs="Arial"/>
-          <w:lang w:eastAsia="en-US"/>
-        </w:rPr>
-        <w:t>10</w:t>
       </w:r>
       <w:r>
         <w:rPr>
@@ -25276,7 +25641,6 @@
               <w:lang w:val="en-US"/>
             </w:rPr>
           </w:pPr>
-          <w:proofErr w:type="spellStart"/>
           <w:r>
             <w:rPr>
               <w:i/>
@@ -25284,17 +25648,7 @@
               <w:color w:val="767171" w:themeColor="background2" w:themeShade="80"/>
               <w:lang w:val="en-US"/>
             </w:rPr>
-            <w:t>Κωδικός</w:t>
-          </w:r>
-          <w:proofErr w:type="spellEnd"/>
-          <w:r>
-            <w:rPr>
-              <w:i/>
-              <w:iCs/>
-              <w:color w:val="767171" w:themeColor="background2" w:themeShade="80"/>
-              <w:lang w:val="en-US"/>
-            </w:rPr>
-            <w:t xml:space="preserve">: </w:t>
+            <w:t xml:space="preserve">Κωδικός: </w:t>
           </w:r>
           <w:r>
             <w:rPr>
@@ -25333,7 +25687,6 @@
               <w:color w:val="767171" w:themeColor="background2" w:themeShade="80"/>
             </w:rPr>
           </w:pPr>
-          <w:proofErr w:type="spellStart"/>
           <w:r>
             <w:rPr>
               <w:i/>
@@ -25341,17 +25694,7 @@
               <w:color w:val="767171" w:themeColor="background2" w:themeShade="80"/>
               <w:lang w:val="en-US"/>
             </w:rPr>
-            <w:t>Έκδοση</w:t>
-          </w:r>
-          <w:proofErr w:type="spellEnd"/>
-          <w:r>
-            <w:rPr>
-              <w:i/>
-              <w:iCs/>
-              <w:color w:val="767171" w:themeColor="background2" w:themeShade="80"/>
-              <w:lang w:val="en-US"/>
-            </w:rPr>
-            <w:t>: v0.</w:t>
+            <w:t>Έκδοση: v0.</w:t>
           </w:r>
           <w:r>
             <w:rPr>
@@ -30902,6 +31245,95 @@
     </w:lvl>
   </w:abstractNum>
   <w:abstractNum w:abstractNumId="61" w15:restartNumberingAfterBreak="0">
+    <w:nsid w:val="496C66DE"/>
+    <w:multiLevelType w:val="hybridMultilevel"/>
+    <w:tmpl w:val="4A7620B4"/>
+    <w:lvl w:ilvl="0" w:tplc="FFFFFFFF">
+      <w:start w:val="1"/>
+      <w:numFmt w:val="decimal"/>
+      <w:lvlText w:val="%1."/>
+      <w:lvlJc w:val="left"/>
+      <w:pPr>
+        <w:ind w:left="720" w:hanging="360"/>
+      </w:pPr>
+    </w:lvl>
+    <w:lvl w:ilvl="1" w:tplc="FFFFFFFF">
+      <w:start w:val="1"/>
+      <w:numFmt w:val="bullet"/>
+      <w:lvlText w:val=""/>
+      <w:lvlJc w:val="left"/>
+      <w:pPr>
+        <w:ind w:left="720" w:hanging="360"/>
+      </w:pPr>
+      <w:rPr>
+        <w:rFonts w:ascii="Symbol" w:hAnsi="Symbol" w:hint="default"/>
+      </w:rPr>
+    </w:lvl>
+    <w:lvl w:ilvl="2" w:tplc="FFFFFFFF">
+      <w:start w:val="1"/>
+      <w:numFmt w:val="lowerRoman"/>
+      <w:lvlText w:val="%3."/>
+      <w:lvlJc w:val="right"/>
+      <w:pPr>
+        <w:ind w:left="2160" w:hanging="180"/>
+      </w:pPr>
+    </w:lvl>
+    <w:lvl w:ilvl="3" w:tplc="FFFFFFFF" w:tentative="1">
+      <w:start w:val="1"/>
+      <w:numFmt w:val="decimal"/>
+      <w:lvlText w:val="%4."/>
+      <w:lvlJc w:val="left"/>
+      <w:pPr>
+        <w:ind w:left="2880" w:hanging="360"/>
+      </w:pPr>
+    </w:lvl>
+    <w:lvl w:ilvl="4" w:tplc="FFFFFFFF" w:tentative="1">
+      <w:start w:val="1"/>
+      <w:numFmt w:val="lowerLetter"/>
+      <w:lvlText w:val="%5."/>
+      <w:lvlJc w:val="left"/>
+      <w:pPr>
+        <w:ind w:left="3600" w:hanging="360"/>
+      </w:pPr>
+    </w:lvl>
+    <w:lvl w:ilvl="5" w:tplc="FFFFFFFF" w:tentative="1">
+      <w:start w:val="1"/>
+      <w:numFmt w:val="lowerRoman"/>
+      <w:lvlText w:val="%6."/>
+      <w:lvlJc w:val="right"/>
+      <w:pPr>
+        <w:ind w:left="4320" w:hanging="180"/>
+      </w:pPr>
+    </w:lvl>
+    <w:lvl w:ilvl="6" w:tplc="FFFFFFFF" w:tentative="1">
+      <w:start w:val="1"/>
+      <w:numFmt w:val="decimal"/>
+      <w:lvlText w:val="%7."/>
+      <w:lvlJc w:val="left"/>
+      <w:pPr>
+        <w:ind w:left="5040" w:hanging="360"/>
+      </w:pPr>
+    </w:lvl>
+    <w:lvl w:ilvl="7" w:tplc="FFFFFFFF" w:tentative="1">
+      <w:start w:val="1"/>
+      <w:numFmt w:val="lowerLetter"/>
+      <w:lvlText w:val="%8."/>
+      <w:lvlJc w:val="left"/>
+      <w:pPr>
+        <w:ind w:left="5760" w:hanging="360"/>
+      </w:pPr>
+    </w:lvl>
+    <w:lvl w:ilvl="8" w:tplc="FFFFFFFF" w:tentative="1">
+      <w:start w:val="1"/>
+      <w:numFmt w:val="lowerRoman"/>
+      <w:lvlText w:val="%9."/>
+      <w:lvlJc w:val="right"/>
+      <w:pPr>
+        <w:ind w:left="6480" w:hanging="180"/>
+      </w:pPr>
+    </w:lvl>
+  </w:abstractNum>
+  <w:abstractNum w:abstractNumId="62" w15:restartNumberingAfterBreak="0">
     <w:nsid w:val="4C1B6FA7"/>
     <w:multiLevelType w:val="hybridMultilevel"/>
     <w:tmpl w:val="101C71F2"/>
@@ -30990,7 +31422,7 @@
       </w:pPr>
     </w:lvl>
   </w:abstractNum>
-  <w:abstractNum w:abstractNumId="62" w15:restartNumberingAfterBreak="0">
+  <w:abstractNum w:abstractNumId="63" w15:restartNumberingAfterBreak="0">
     <w:nsid w:val="4CDA0644"/>
     <w:multiLevelType w:val="multilevel"/>
     <w:tmpl w:val="CEF06780"/>
@@ -31080,7 +31512,7 @@
       </w:pPr>
     </w:lvl>
   </w:abstractNum>
-  <w:abstractNum w:abstractNumId="63" w15:restartNumberingAfterBreak="0">
+  <w:abstractNum w:abstractNumId="64" w15:restartNumberingAfterBreak="0">
     <w:nsid w:val="522F10B0"/>
     <w:multiLevelType w:val="hybridMultilevel"/>
     <w:tmpl w:val="B0E00CB0"/>
@@ -31169,7 +31601,7 @@
       </w:pPr>
     </w:lvl>
   </w:abstractNum>
-  <w:abstractNum w:abstractNumId="64" w15:restartNumberingAfterBreak="0">
+  <w:abstractNum w:abstractNumId="65" w15:restartNumberingAfterBreak="0">
     <w:nsid w:val="524437C0"/>
     <w:multiLevelType w:val="hybridMultilevel"/>
     <w:tmpl w:val="0E02C576"/>
@@ -31282,7 +31714,7 @@
       </w:rPr>
     </w:lvl>
   </w:abstractNum>
-  <w:abstractNum w:abstractNumId="65" w15:restartNumberingAfterBreak="0">
+  <w:abstractNum w:abstractNumId="66" w15:restartNumberingAfterBreak="0">
     <w:nsid w:val="52CE7315"/>
     <w:multiLevelType w:val="hybridMultilevel"/>
     <w:tmpl w:val="302697DC"/>
@@ -31371,7 +31803,7 @@
       </w:pPr>
     </w:lvl>
   </w:abstractNum>
-  <w:abstractNum w:abstractNumId="66" w15:restartNumberingAfterBreak="0">
+  <w:abstractNum w:abstractNumId="67" w15:restartNumberingAfterBreak="0">
     <w:nsid w:val="551309A1"/>
     <w:multiLevelType w:val="hybridMultilevel"/>
     <w:tmpl w:val="36E2C3E4"/>
@@ -31460,7 +31892,7 @@
       </w:pPr>
     </w:lvl>
   </w:abstractNum>
-  <w:abstractNum w:abstractNumId="67" w15:restartNumberingAfterBreak="0">
+  <w:abstractNum w:abstractNumId="68" w15:restartNumberingAfterBreak="0">
     <w:nsid w:val="55DF0F60"/>
     <w:multiLevelType w:val="hybridMultilevel"/>
     <w:tmpl w:val="06068EF2"/>
@@ -31549,7 +31981,7 @@
       </w:pPr>
     </w:lvl>
   </w:abstractNum>
-  <w:abstractNum w:abstractNumId="68" w15:restartNumberingAfterBreak="0">
+  <w:abstractNum w:abstractNumId="69" w15:restartNumberingAfterBreak="0">
     <w:nsid w:val="563502F6"/>
     <w:multiLevelType w:val="hybridMultilevel"/>
     <w:tmpl w:val="4A7620B4"/>
@@ -31638,7 +32070,7 @@
       </w:pPr>
     </w:lvl>
   </w:abstractNum>
-  <w:abstractNum w:abstractNumId="69" w15:restartNumberingAfterBreak="0">
+  <w:abstractNum w:abstractNumId="70" w15:restartNumberingAfterBreak="0">
     <w:nsid w:val="56566269"/>
     <w:multiLevelType w:val="hybridMultilevel"/>
     <w:tmpl w:val="B0E00CB0"/>
@@ -31727,7 +32159,7 @@
       </w:pPr>
     </w:lvl>
   </w:abstractNum>
-  <w:abstractNum w:abstractNumId="70" w15:restartNumberingAfterBreak="0">
+  <w:abstractNum w:abstractNumId="71" w15:restartNumberingAfterBreak="0">
     <w:nsid w:val="59055A20"/>
     <w:multiLevelType w:val="hybridMultilevel"/>
     <w:tmpl w:val="2446F22E"/>
@@ -31816,7 +32248,7 @@
       </w:pPr>
     </w:lvl>
   </w:abstractNum>
-  <w:abstractNum w:abstractNumId="71" w15:restartNumberingAfterBreak="0">
+  <w:abstractNum w:abstractNumId="72" w15:restartNumberingAfterBreak="0">
     <w:nsid w:val="5A0A6D61"/>
     <w:multiLevelType w:val="hybridMultilevel"/>
     <w:tmpl w:val="06068EF2"/>
@@ -31905,7 +32337,7 @@
       </w:pPr>
     </w:lvl>
   </w:abstractNum>
-  <w:abstractNum w:abstractNumId="72" w15:restartNumberingAfterBreak="0">
+  <w:abstractNum w:abstractNumId="73" w15:restartNumberingAfterBreak="0">
     <w:nsid w:val="5A971E55"/>
     <w:multiLevelType w:val="hybridMultilevel"/>
     <w:tmpl w:val="3836C0BE"/>
@@ -31994,7 +32426,7 @@
       </w:pPr>
     </w:lvl>
   </w:abstractNum>
-  <w:abstractNum w:abstractNumId="73" w15:restartNumberingAfterBreak="0">
+  <w:abstractNum w:abstractNumId="74" w15:restartNumberingAfterBreak="0">
     <w:nsid w:val="60F03286"/>
     <w:multiLevelType w:val="hybridMultilevel"/>
     <w:tmpl w:val="EB7A357A"/>
@@ -32083,7 +32515,7 @@
       </w:pPr>
     </w:lvl>
   </w:abstractNum>
-  <w:abstractNum w:abstractNumId="74" w15:restartNumberingAfterBreak="0">
+  <w:abstractNum w:abstractNumId="75" w15:restartNumberingAfterBreak="0">
     <w:nsid w:val="618D1DBE"/>
     <w:multiLevelType w:val="hybridMultilevel"/>
     <w:tmpl w:val="4D566BA2"/>
@@ -32172,7 +32604,7 @@
       </w:pPr>
     </w:lvl>
   </w:abstractNum>
-  <w:abstractNum w:abstractNumId="75" w15:restartNumberingAfterBreak="0">
+  <w:abstractNum w:abstractNumId="76" w15:restartNumberingAfterBreak="0">
     <w:nsid w:val="63144860"/>
     <w:multiLevelType w:val="hybridMultilevel"/>
     <w:tmpl w:val="CD700170"/>
@@ -32261,7 +32693,7 @@
       </w:pPr>
     </w:lvl>
   </w:abstractNum>
-  <w:abstractNum w:abstractNumId="76" w15:restartNumberingAfterBreak="0">
+  <w:abstractNum w:abstractNumId="77" w15:restartNumberingAfterBreak="0">
     <w:nsid w:val="68490DD4"/>
     <w:multiLevelType w:val="hybridMultilevel"/>
     <w:tmpl w:val="15A83FF4"/>
@@ -32350,7 +32782,7 @@
       </w:pPr>
     </w:lvl>
   </w:abstractNum>
-  <w:abstractNum w:abstractNumId="77" w15:restartNumberingAfterBreak="0">
+  <w:abstractNum w:abstractNumId="78" w15:restartNumberingAfterBreak="0">
     <w:nsid w:val="69EE1E41"/>
     <w:multiLevelType w:val="hybridMultilevel"/>
     <w:tmpl w:val="06068EF2"/>
@@ -32439,7 +32871,7 @@
       </w:pPr>
     </w:lvl>
   </w:abstractNum>
-  <w:abstractNum w:abstractNumId="78" w15:restartNumberingAfterBreak="0">
+  <w:abstractNum w:abstractNumId="79" w15:restartNumberingAfterBreak="0">
     <w:nsid w:val="6A214D34"/>
     <w:multiLevelType w:val="hybridMultilevel"/>
     <w:tmpl w:val="0D920FE0"/>
@@ -32552,7 +32984,7 @@
       </w:rPr>
     </w:lvl>
   </w:abstractNum>
-  <w:abstractNum w:abstractNumId="79" w15:restartNumberingAfterBreak="0">
+  <w:abstractNum w:abstractNumId="80" w15:restartNumberingAfterBreak="0">
     <w:nsid w:val="6A7143E3"/>
     <w:multiLevelType w:val="hybridMultilevel"/>
     <w:tmpl w:val="2446F22E"/>
@@ -32641,7 +33073,7 @@
       </w:pPr>
     </w:lvl>
   </w:abstractNum>
-  <w:abstractNum w:abstractNumId="80" w15:restartNumberingAfterBreak="0">
+  <w:abstractNum w:abstractNumId="81" w15:restartNumberingAfterBreak="0">
     <w:nsid w:val="6AD83245"/>
     <w:multiLevelType w:val="hybridMultilevel"/>
     <w:tmpl w:val="5BE0F41C"/>
@@ -32730,7 +33162,7 @@
       </w:pPr>
     </w:lvl>
   </w:abstractNum>
-  <w:abstractNum w:abstractNumId="81" w15:restartNumberingAfterBreak="0">
+  <w:abstractNum w:abstractNumId="82" w15:restartNumberingAfterBreak="0">
     <w:nsid w:val="70A70E72"/>
     <w:multiLevelType w:val="hybridMultilevel"/>
     <w:tmpl w:val="2A1A77AA"/>
@@ -32819,7 +33251,7 @@
       </w:pPr>
     </w:lvl>
   </w:abstractNum>
-  <w:abstractNum w:abstractNumId="82" w15:restartNumberingAfterBreak="0">
+  <w:abstractNum w:abstractNumId="83" w15:restartNumberingAfterBreak="0">
     <w:nsid w:val="72835D58"/>
     <w:multiLevelType w:val="hybridMultilevel"/>
     <w:tmpl w:val="88E08BD2"/>
@@ -32908,7 +33340,7 @@
       </w:pPr>
     </w:lvl>
   </w:abstractNum>
-  <w:abstractNum w:abstractNumId="83" w15:restartNumberingAfterBreak="0">
+  <w:abstractNum w:abstractNumId="84" w15:restartNumberingAfterBreak="0">
     <w:nsid w:val="73763580"/>
     <w:multiLevelType w:val="hybridMultilevel"/>
     <w:tmpl w:val="367472F4"/>
@@ -32997,7 +33429,7 @@
       </w:pPr>
     </w:lvl>
   </w:abstractNum>
-  <w:abstractNum w:abstractNumId="84" w15:restartNumberingAfterBreak="0">
+  <w:abstractNum w:abstractNumId="85" w15:restartNumberingAfterBreak="0">
     <w:nsid w:val="74BB0D7F"/>
     <w:multiLevelType w:val="hybridMultilevel"/>
     <w:tmpl w:val="3836C0BE"/>
@@ -33086,7 +33518,7 @@
       </w:pPr>
     </w:lvl>
   </w:abstractNum>
-  <w:abstractNum w:abstractNumId="85" w15:restartNumberingAfterBreak="0">
+  <w:abstractNum w:abstractNumId="86" w15:restartNumberingAfterBreak="0">
     <w:nsid w:val="78AC3E1D"/>
     <w:multiLevelType w:val="hybridMultilevel"/>
     <w:tmpl w:val="2A1A77AA"/>
@@ -33175,7 +33607,7 @@
       </w:pPr>
     </w:lvl>
   </w:abstractNum>
-  <w:abstractNum w:abstractNumId="86" w15:restartNumberingAfterBreak="0">
+  <w:abstractNum w:abstractNumId="87" w15:restartNumberingAfterBreak="0">
     <w:nsid w:val="7A9616DF"/>
     <w:multiLevelType w:val="hybridMultilevel"/>
     <w:tmpl w:val="BD16661E"/>
@@ -33264,7 +33696,7 @@
       </w:pPr>
     </w:lvl>
   </w:abstractNum>
-  <w:abstractNum w:abstractNumId="87" w15:restartNumberingAfterBreak="0">
+  <w:abstractNum w:abstractNumId="88" w15:restartNumberingAfterBreak="0">
     <w:nsid w:val="7B2C22ED"/>
     <w:multiLevelType w:val="hybridMultilevel"/>
     <w:tmpl w:val="5B5C596E"/>
@@ -33353,7 +33785,7 @@
       </w:pPr>
     </w:lvl>
   </w:abstractNum>
-  <w:abstractNum w:abstractNumId="88" w15:restartNumberingAfterBreak="0">
+  <w:abstractNum w:abstractNumId="89" w15:restartNumberingAfterBreak="0">
     <w:nsid w:val="7B3164C0"/>
     <w:multiLevelType w:val="hybridMultilevel"/>
     <w:tmpl w:val="AE22E840"/>
@@ -33442,7 +33874,120 @@
       </w:pPr>
     </w:lvl>
   </w:abstractNum>
-  <w:abstractNum w:abstractNumId="89" w15:restartNumberingAfterBreak="0">
+  <w:abstractNum w:abstractNumId="90" w15:restartNumberingAfterBreak="0">
+    <w:nsid w:val="7C47070E"/>
+    <w:multiLevelType w:val="hybridMultilevel"/>
+    <w:tmpl w:val="ACAE2B24"/>
+    <w:lvl w:ilvl="0" w:tplc="04080001">
+      <w:start w:val="1"/>
+      <w:numFmt w:val="bullet"/>
+      <w:lvlText w:val=""/>
+      <w:lvlJc w:val="left"/>
+      <w:pPr>
+        <w:ind w:left="1080" w:hanging="360"/>
+      </w:pPr>
+      <w:rPr>
+        <w:rFonts w:ascii="Symbol" w:hAnsi="Symbol" w:hint="default"/>
+      </w:rPr>
+    </w:lvl>
+    <w:lvl w:ilvl="1" w:tplc="04080003" w:tentative="1">
+      <w:start w:val="1"/>
+      <w:numFmt w:val="bullet"/>
+      <w:lvlText w:val="o"/>
+      <w:lvlJc w:val="left"/>
+      <w:pPr>
+        <w:ind w:left="1800" w:hanging="360"/>
+      </w:pPr>
+      <w:rPr>
+        <w:rFonts w:ascii="Courier New" w:hAnsi="Courier New" w:cs="Courier New" w:hint="default"/>
+      </w:rPr>
+    </w:lvl>
+    <w:lvl w:ilvl="2" w:tplc="04080005" w:tentative="1">
+      <w:start w:val="1"/>
+      <w:numFmt w:val="bullet"/>
+      <w:lvlText w:val=""/>
+      <w:lvlJc w:val="left"/>
+      <w:pPr>
+        <w:ind w:left="2520" w:hanging="360"/>
+      </w:pPr>
+      <w:rPr>
+        <w:rFonts w:ascii="Wingdings" w:hAnsi="Wingdings" w:hint="default"/>
+      </w:rPr>
+    </w:lvl>
+    <w:lvl w:ilvl="3" w:tplc="04080001" w:tentative="1">
+      <w:start w:val="1"/>
+      <w:numFmt w:val="bullet"/>
+      <w:lvlText w:val=""/>
+      <w:lvlJc w:val="left"/>
+      <w:pPr>
+        <w:ind w:left="3240" w:hanging="360"/>
+      </w:pPr>
+      <w:rPr>
+        <w:rFonts w:ascii="Symbol" w:hAnsi="Symbol" w:hint="default"/>
+      </w:rPr>
+    </w:lvl>
+    <w:lvl w:ilvl="4" w:tplc="04080003" w:tentative="1">
+      <w:start w:val="1"/>
+      <w:numFmt w:val="bullet"/>
+      <w:lvlText w:val="o"/>
+      <w:lvlJc w:val="left"/>
+      <w:pPr>
+        <w:ind w:left="3960" w:hanging="360"/>
+      </w:pPr>
+      <w:rPr>
+        <w:rFonts w:ascii="Courier New" w:hAnsi="Courier New" w:cs="Courier New" w:hint="default"/>
+      </w:rPr>
+    </w:lvl>
+    <w:lvl w:ilvl="5" w:tplc="04080005" w:tentative="1">
+      <w:start w:val="1"/>
+      <w:numFmt w:val="bullet"/>
+      <w:lvlText w:val=""/>
+      <w:lvlJc w:val="left"/>
+      <w:pPr>
+        <w:ind w:left="4680" w:hanging="360"/>
+      </w:pPr>
+      <w:rPr>
+        <w:rFonts w:ascii="Wingdings" w:hAnsi="Wingdings" w:hint="default"/>
+      </w:rPr>
+    </w:lvl>
+    <w:lvl w:ilvl="6" w:tplc="04080001" w:tentative="1">
+      <w:start w:val="1"/>
+      <w:numFmt w:val="bullet"/>
+      <w:lvlText w:val=""/>
+      <w:lvlJc w:val="left"/>
+      <w:pPr>
+        <w:ind w:left="5400" w:hanging="360"/>
+      </w:pPr>
+      <w:rPr>
+        <w:rFonts w:ascii="Symbol" w:hAnsi="Symbol" w:hint="default"/>
+      </w:rPr>
+    </w:lvl>
+    <w:lvl w:ilvl="7" w:tplc="04080003" w:tentative="1">
+      <w:start w:val="1"/>
+      <w:numFmt w:val="bullet"/>
+      <w:lvlText w:val="o"/>
+      <w:lvlJc w:val="left"/>
+      <w:pPr>
+        <w:ind w:left="6120" w:hanging="360"/>
+      </w:pPr>
+      <w:rPr>
+        <w:rFonts w:ascii="Courier New" w:hAnsi="Courier New" w:cs="Courier New" w:hint="default"/>
+      </w:rPr>
+    </w:lvl>
+    <w:lvl w:ilvl="8" w:tplc="04080005" w:tentative="1">
+      <w:start w:val="1"/>
+      <w:numFmt w:val="bullet"/>
+      <w:lvlText w:val=""/>
+      <w:lvlJc w:val="left"/>
+      <w:pPr>
+        <w:ind w:left="6840" w:hanging="360"/>
+      </w:pPr>
+      <w:rPr>
+        <w:rFonts w:ascii="Wingdings" w:hAnsi="Wingdings" w:hint="default"/>
+      </w:rPr>
+    </w:lvl>
+  </w:abstractNum>
+  <w:abstractNum w:abstractNumId="91" w15:restartNumberingAfterBreak="0">
     <w:nsid w:val="7F4E3AAA"/>
     <w:multiLevelType w:val="hybridMultilevel"/>
     <w:tmpl w:val="99B64BF2"/>
@@ -33559,10 +34104,10 @@
     <w:abstractNumId w:val="28"/>
   </w:num>
   <w:num w:numId="2" w16cid:durableId="453909157">
-    <w:abstractNumId w:val="89"/>
+    <w:abstractNumId w:val="91"/>
   </w:num>
   <w:num w:numId="3" w16cid:durableId="1515728500">
-    <w:abstractNumId w:val="81"/>
+    <w:abstractNumId w:val="82"/>
   </w:num>
   <w:num w:numId="4" w16cid:durableId="1998608609">
     <w:abstractNumId w:val="22"/>
@@ -33571,7 +34116,7 @@
     <w:abstractNumId w:val="43"/>
   </w:num>
   <w:num w:numId="6" w16cid:durableId="1596088648">
-    <w:abstractNumId w:val="80"/>
+    <w:abstractNumId w:val="81"/>
   </w:num>
   <w:num w:numId="7" w16cid:durableId="1660185716">
     <w:abstractNumId w:val="18"/>
@@ -33580,7 +34125,7 @@
     <w:abstractNumId w:val="35"/>
   </w:num>
   <w:num w:numId="9" w16cid:durableId="932124906">
-    <w:abstractNumId w:val="79"/>
+    <w:abstractNumId w:val="80"/>
   </w:num>
   <w:num w:numId="10" w16cid:durableId="1459566562">
     <w:abstractNumId w:val="44"/>
@@ -33598,7 +34143,7 @@
     <w:abstractNumId w:val="12"/>
   </w:num>
   <w:num w:numId="15" w16cid:durableId="1251502448">
-    <w:abstractNumId w:val="66"/>
+    <w:abstractNumId w:val="67"/>
   </w:num>
   <w:num w:numId="16" w16cid:durableId="717825302">
     <w:abstractNumId w:val="3"/>
@@ -33622,13 +34167,13 @@
     <w:abstractNumId w:val="9"/>
   </w:num>
   <w:num w:numId="23" w16cid:durableId="1557276115">
-    <w:abstractNumId w:val="74"/>
+    <w:abstractNumId w:val="75"/>
   </w:num>
   <w:num w:numId="24" w16cid:durableId="2112965024">
     <w:abstractNumId w:val="7"/>
   </w:num>
   <w:num w:numId="25" w16cid:durableId="1033193008">
-    <w:abstractNumId w:val="88"/>
+    <w:abstractNumId w:val="89"/>
   </w:num>
   <w:num w:numId="26" w16cid:durableId="816411345">
     <w:abstractNumId w:val="49"/>
@@ -33637,7 +34182,7 @@
     <w:abstractNumId w:val="33"/>
   </w:num>
   <w:num w:numId="28" w16cid:durableId="1107040651">
-    <w:abstractNumId w:val="83"/>
+    <w:abstractNumId w:val="84"/>
   </w:num>
   <w:num w:numId="29" w16cid:durableId="1584953547">
     <w:abstractNumId w:val="11"/>
@@ -33664,10 +34209,10 @@
     <w:abstractNumId w:val="55"/>
   </w:num>
   <w:num w:numId="37" w16cid:durableId="1169756189">
-    <w:abstractNumId w:val="63"/>
+    <w:abstractNumId w:val="64"/>
   </w:num>
   <w:num w:numId="38" w16cid:durableId="1910578640">
-    <w:abstractNumId w:val="82"/>
+    <w:abstractNumId w:val="83"/>
   </w:num>
   <w:num w:numId="39" w16cid:durableId="1297300664">
     <w:abstractNumId w:val="41"/>
@@ -33676,7 +34221,7 @@
     <w:abstractNumId w:val="58"/>
   </w:num>
   <w:num w:numId="41" w16cid:durableId="1095827995">
-    <w:abstractNumId w:val="71"/>
+    <w:abstractNumId w:val="72"/>
   </w:num>
   <w:num w:numId="42" w16cid:durableId="1445074390">
     <w:abstractNumId w:val="25"/>
@@ -33685,7 +34230,7 @@
     <w:abstractNumId w:val="56"/>
   </w:num>
   <w:num w:numId="44" w16cid:durableId="543639424">
-    <w:abstractNumId w:val="77"/>
+    <w:abstractNumId w:val="78"/>
   </w:num>
   <w:num w:numId="45" w16cid:durableId="1055618705">
     <w:abstractNumId w:val="4"/>
@@ -33715,16 +34260,16 @@
     <w:abstractNumId w:val="60"/>
   </w:num>
   <w:num w:numId="54" w16cid:durableId="210773353">
-    <w:abstractNumId w:val="65"/>
+    <w:abstractNumId w:val="66"/>
   </w:num>
   <w:num w:numId="55" w16cid:durableId="285430210">
-    <w:abstractNumId w:val="87"/>
+    <w:abstractNumId w:val="88"/>
   </w:num>
   <w:num w:numId="56" w16cid:durableId="1088190215">
     <w:abstractNumId w:val="31"/>
   </w:num>
   <w:num w:numId="57" w16cid:durableId="1962422407">
-    <w:abstractNumId w:val="86"/>
+    <w:abstractNumId w:val="87"/>
   </w:num>
   <w:num w:numId="58" w16cid:durableId="785542325">
     <w:abstractNumId w:val="10"/>
@@ -33745,28 +34290,28 @@
     <w:abstractNumId w:val="37"/>
   </w:num>
   <w:num w:numId="64" w16cid:durableId="1875116538">
-    <w:abstractNumId w:val="75"/>
+    <w:abstractNumId w:val="76"/>
   </w:num>
   <w:num w:numId="65" w16cid:durableId="2004354857">
-    <w:abstractNumId w:val="68"/>
+    <w:abstractNumId w:val="69"/>
   </w:num>
   <w:num w:numId="66" w16cid:durableId="1772508324">
     <w:abstractNumId w:val="14"/>
   </w:num>
   <w:num w:numId="67" w16cid:durableId="1341204968">
-    <w:abstractNumId w:val="73"/>
+    <w:abstractNumId w:val="74"/>
   </w:num>
   <w:num w:numId="68" w16cid:durableId="343362679">
-    <w:abstractNumId w:val="67"/>
+    <w:abstractNumId w:val="68"/>
   </w:num>
   <w:num w:numId="69" w16cid:durableId="921990964">
-    <w:abstractNumId w:val="84"/>
+    <w:abstractNumId w:val="85"/>
   </w:num>
   <w:num w:numId="70" w16cid:durableId="1383015642">
     <w:abstractNumId w:val="19"/>
   </w:num>
   <w:num w:numId="71" w16cid:durableId="1603417291">
-    <w:abstractNumId w:val="72"/>
+    <w:abstractNumId w:val="73"/>
   </w:num>
   <w:num w:numId="72" w16cid:durableId="171378925">
     <w:abstractNumId w:val="51"/>
@@ -33778,31 +34323,31 @@
     <w:abstractNumId w:val="17"/>
   </w:num>
   <w:num w:numId="75" w16cid:durableId="1139417750">
-    <w:abstractNumId w:val="61"/>
+    <w:abstractNumId w:val="62"/>
   </w:num>
   <w:num w:numId="76" w16cid:durableId="930118551">
-    <w:abstractNumId w:val="76"/>
+    <w:abstractNumId w:val="77"/>
   </w:num>
   <w:num w:numId="77" w16cid:durableId="887955427">
     <w:abstractNumId w:val="23"/>
   </w:num>
   <w:num w:numId="78" w16cid:durableId="742725394">
-    <w:abstractNumId w:val="69"/>
+    <w:abstractNumId w:val="70"/>
   </w:num>
   <w:num w:numId="79" w16cid:durableId="2075855862">
     <w:abstractNumId w:val="40"/>
   </w:num>
   <w:num w:numId="80" w16cid:durableId="1404452214">
-    <w:abstractNumId w:val="70"/>
+    <w:abstractNumId w:val="71"/>
   </w:num>
   <w:num w:numId="81" w16cid:durableId="1235320010">
     <w:abstractNumId w:val="36"/>
   </w:num>
   <w:num w:numId="82" w16cid:durableId="362832467">
-    <w:abstractNumId w:val="64"/>
+    <w:abstractNumId w:val="65"/>
   </w:num>
   <w:num w:numId="83" w16cid:durableId="1062874087">
-    <w:abstractNumId w:val="78"/>
+    <w:abstractNumId w:val="79"/>
   </w:num>
   <w:num w:numId="84" w16cid:durableId="1709572543">
     <w:abstractNumId w:val="39"/>
@@ -33811,19 +34356,25 @@
     <w:abstractNumId w:val="2"/>
   </w:num>
   <w:num w:numId="86" w16cid:durableId="283078074">
-    <w:abstractNumId w:val="85"/>
+    <w:abstractNumId w:val="86"/>
   </w:num>
   <w:num w:numId="87" w16cid:durableId="1247497900">
     <w:abstractNumId w:val="24"/>
   </w:num>
   <w:num w:numId="88" w16cid:durableId="37046620">
-    <w:abstractNumId w:val="62"/>
+    <w:abstractNumId w:val="63"/>
   </w:num>
   <w:num w:numId="89" w16cid:durableId="355740615">
     <w:abstractNumId w:val="30"/>
   </w:num>
   <w:num w:numId="90" w16cid:durableId="1947420053">
     <w:abstractNumId w:val="52"/>
+  </w:num>
+  <w:num w:numId="91" w16cid:durableId="601955247">
+    <w:abstractNumId w:val="61"/>
+  </w:num>
+  <w:num w:numId="92" w16cid:durableId="1621254203">
+    <w:abstractNumId w:val="90"/>
   </w:num>
   <w:numIdMacAtCleanup w:val="89"/>
 </w:numbering>

</xml_diff>